<commit_message>
feat: made buttons all orange and added resume
</commit_message>
<xml_diff>
--- a/assets/Alexander_Cannon_Resume.docx
+++ b/assets/Alexander_Cannon_Resume.docx
@@ -16,6 +16,7 @@
           <w:rFonts w:ascii="FreeSans" w:hAnsi="FreeSans" w:eastAsia="Arial" w:cs="Arial"/>
           <w:b w:val="false"/>
           <w:b w:val="false"/>
+          <w:bCs w:val="false"/>
           <w:i w:val="false"/>
           <w:i w:val="false"/>
           <w:caps w:val="false"/>
@@ -35,6 +36,7 @@
         <w:rPr>
           <w:rFonts w:eastAsia="Arial" w:cs="Arial" w:ascii="FreeSans" w:hAnsi="FreeSans"/>
           <w:b w:val="false"/>
+          <w:bCs w:val="false"/>
           <w:i w:val="false"/>
           <w:caps w:val="false"/>
           <w:smallCaps w:val="false"/>
@@ -93,7 +95,8 @@
             <w:r>
               <w:rPr>
                 <w:rFonts w:ascii="FreeSans" w:hAnsi="FreeSans"/>
-                <w:b/>
+                <w:b w:val="false"/>
+                <w:bCs w:val="false"/>
                 <w:smallCaps/>
                 <w:sz w:val="36"/>
                 <w:szCs w:val="36"/>
@@ -116,6 +119,8 @@
             <w:r>
               <w:rPr>
                 <w:rFonts w:ascii="FreeSans" w:hAnsi="FreeSans"/>
+                <w:b w:val="false"/>
+                <w:bCs w:val="false"/>
                 <w:sz w:val="20"/>
                 <w:szCs w:val="20"/>
               </w:rPr>
@@ -125,6 +130,7 @@
               <w:rPr>
                 <w:rFonts w:eastAsia="Calibri" w:cs="Calibri" w:ascii="FreeSans" w:hAnsi="FreeSans"/>
                 <w:b w:val="false"/>
+                <w:bCs w:val="false"/>
                 <w:i w:val="false"/>
                 <w:caps w:val="false"/>
                 <w:smallCaps w:val="false"/>
@@ -147,6 +153,7 @@
                   <w:rStyle w:val="ListLabel28"/>
                   <w:rFonts w:eastAsia="Calibri" w:cs="Calibri" w:ascii="FreeSans" w:hAnsi="FreeSans"/>
                   <w:b w:val="false"/>
+                  <w:bCs w:val="false"/>
                   <w:i w:val="false"/>
                   <w:caps w:val="false"/>
                   <w:smallCaps w:val="false"/>
@@ -167,6 +174,7 @@
               <w:rPr>
                 <w:rFonts w:eastAsia="Calibri" w:cs="Calibri" w:ascii="FreeSans" w:hAnsi="FreeSans"/>
                 <w:b w:val="false"/>
+                <w:bCs w:val="false"/>
                 <w:i w:val="false"/>
                 <w:caps w:val="false"/>
                 <w:smallCaps w:val="false"/>
@@ -189,6 +197,7 @@
                   <w:rStyle w:val="ListLabel28"/>
                   <w:rFonts w:eastAsia="Calibri" w:cs="Calibri" w:ascii="FreeSans" w:hAnsi="FreeSans"/>
                   <w:b w:val="false"/>
+                  <w:bCs w:val="false"/>
                   <w:i w:val="false"/>
                   <w:caps w:val="false"/>
                   <w:smallCaps w:val="false"/>
@@ -209,6 +218,7 @@
               <w:rPr>
                 <w:rFonts w:eastAsia="Calibri" w:cs="Calibri" w:ascii="FreeSans" w:hAnsi="FreeSans"/>
                 <w:b w:val="false"/>
+                <w:bCs w:val="false"/>
                 <w:i w:val="false"/>
                 <w:caps w:val="false"/>
                 <w:smallCaps w:val="false"/>
@@ -231,6 +241,7 @@
                   <w:rStyle w:val="ListLabel28"/>
                   <w:rFonts w:eastAsia="Calibri" w:cs="Calibri" w:ascii="FreeSans" w:hAnsi="FreeSans"/>
                   <w:b w:val="false"/>
+                  <w:bCs w:val="false"/>
                   <w:i w:val="false"/>
                   <w:caps w:val="false"/>
                   <w:smallCaps w:val="false"/>
@@ -267,6 +278,8 @@
             <w:r>
               <w:rPr>
                 <w:rFonts w:ascii="FreeSans" w:hAnsi="FreeSans"/>
+                <w:b w:val="false"/>
+                <w:bCs w:val="false"/>
                 <w:sz w:val="20"/>
                 <w:szCs w:val="20"/>
               </w:rPr>
@@ -294,19 +307,16 @@
               <w:pStyle w:val="Normal"/>
               <w:spacing w:lineRule="auto" w:line="240" w:before="0" w:after="0"/>
               <w:jc w:val="center"/>
-              <w:rPr>
-                <w:b/>
-                <w:b/>
-                <w:smallCaps/>
-              </w:rPr>
+              <w:rPr/>
             </w:pPr>
             <w:r>
               <w:rPr>
                 <w:rFonts w:ascii="FreeSans" w:hAnsi="FreeSans"/>
-                <w:b/>
+                <w:b w:val="false"/>
+                <w:bCs w:val="false"/>
                 <w:smallCaps/>
               </w:rPr>
-              <w:t>Front End Web Developer</w:t>
+              <w:t>Front End Software Engineer</w:t>
             </w:r>
           </w:p>
           <w:p>
@@ -315,18 +325,45 @@
               <w:spacing w:lineRule="auto" w:line="240" w:before="0" w:after="0"/>
               <w:jc w:val="center"/>
               <w:rPr>
-                <w:sz w:val="21"/>
-                <w:szCs w:val="21"/>
+                <w:b w:val="false"/>
+                <w:b w:val="false"/>
+                <w:bCs w:val="false"/>
               </w:rPr>
             </w:pPr>
             <w:r>
               <w:rPr>
                 <w:rFonts w:ascii="FreeSans" w:hAnsi="FreeSans"/>
+                <w:b w:val="false"/>
+                <w:bCs w:val="false"/>
                 <w:i/>
                 <w:sz w:val="21"/>
                 <w:szCs w:val="21"/>
               </w:rPr>
-              <w:t>JavaScript ✦ HTML✦ CSS ✦ ReactJS</w:t>
+              <w:t xml:space="preserve">ReactJS  ✦ JavaScript  </w:t>
+            </w:r>
+            <w:bookmarkStart w:id="0" w:name="__DdeLink__134_3144632183"/>
+            <w:r>
+              <w:rPr>
+                <w:rFonts w:ascii="FreeSans" w:hAnsi="FreeSans"/>
+                <w:b w:val="false"/>
+                <w:bCs w:val="false"/>
+                <w:i/>
+                <w:sz w:val="21"/>
+                <w:szCs w:val="21"/>
+              </w:rPr>
+              <w:t>✦</w:t>
+            </w:r>
+            <w:bookmarkEnd w:id="0"/>
+            <w:r>
+              <w:rPr>
+                <w:rFonts w:ascii="FreeSans" w:hAnsi="FreeSans"/>
+                <w:b w:val="false"/>
+                <w:bCs w:val="false"/>
+                <w:i/>
+                <w:sz w:val="21"/>
+                <w:szCs w:val="21"/>
+              </w:rPr>
+              <w:t xml:space="preserve"> HTML✦ CSS </w:t>
             </w:r>
           </w:p>
         </w:tc>
@@ -338,17 +375,20 @@
         <w:spacing w:lineRule="auto" w:line="240" w:before="60" w:after="40"/>
         <w:jc w:val="both"/>
         <w:rPr>
+          <w:b w:val="false"/>
+          <w:b w:val="false"/>
+          <w:bCs w:val="false"/>
+        </w:rPr>
+      </w:pPr>
+      <w:r>
+        <w:rPr>
+          <w:rFonts w:eastAsia="Calibri" w:cs="Calibri" w:ascii="FreeSans" w:hAnsi="FreeSans"/>
+          <w:b w:val="false"/>
+          <w:bCs w:val="false"/>
           <w:sz w:val="20"/>
           <w:szCs w:val="20"/>
         </w:rPr>
-      </w:pPr>
-      <w:r>
-        <w:rPr>
-          <w:rFonts w:eastAsia="Calibri" w:cs="Calibri" w:ascii="FreeSans" w:hAnsi="FreeSans"/>
-          <w:sz w:val="20"/>
-          <w:szCs w:val="20"/>
-        </w:rPr>
-        <w:t>Front End Web Developer specializing in ReactJS with Managerial and Project-based experience translatable to any junior-level role in Web Development and/or Administration. Collaborative and contributive team leader with exceptional, objectives-driven verbal and written interpersonal skills and a demonstrated propensity for Project Management. Technical expertise and drive strengthened by a rapid adaptability to new and emerging technologies, standards, and methodologies.</w:t>
+        <w:t>Front End Software Engineer specializing in ReactJS with Managerial and Project-based experience translatable to any junior-level role in Web Development. Collaborative and contributive team leader with exceptional, objectives-driven verbal and written interpersonal skills and a demonstrated propensity for Project Management. Technical expertise and drive strengthened by a rapid adaptability to new and emerging technologies, standards, and methodologies.</w:t>
       </w:r>
     </w:p>
     <w:tbl>
@@ -393,16 +433,13 @@
               <w:pStyle w:val="Normal"/>
               <w:spacing w:lineRule="auto" w:line="240" w:before="0" w:after="40"/>
               <w:jc w:val="center"/>
-              <w:rPr>
-                <w:b/>
-                <w:b/>
-                <w:smallCaps/>
-              </w:rPr>
+              <w:rPr/>
             </w:pPr>
             <w:r>
               <w:rPr>
                 <w:rFonts w:ascii="FreeSans" w:hAnsi="FreeSans"/>
-                <w:b/>
+                <w:b w:val="false"/>
+                <w:bCs w:val="false"/>
                 <w:smallCaps/>
               </w:rPr>
               <w:t>Core Competencies</w:t>
@@ -433,17 +470,16 @@
               <w:pStyle w:val="Normal"/>
               <w:numPr>
                 <w:ilvl w:val="0"/>
-                <w:numId w:val="3"/>
+                <w:numId w:val="2"/>
               </w:numPr>
               <w:spacing w:lineRule="auto" w:line="240" w:before="10" w:after="0"/>
-              <w:ind w:left="0" w:hanging="0"/>
-              <w:rPr>
-                <w:rFonts w:ascii="FreeSans" w:hAnsi="FreeSans"/>
-              </w:rPr>
+              <w:rPr/>
             </w:pPr>
             <w:r>
               <w:rPr>
                 <w:rFonts w:eastAsia="Calibri" w:cs="Calibri" w:ascii="FreeSans" w:hAnsi="FreeSans"/>
+                <w:b w:val="false"/>
+                <w:bCs w:val="false"/>
                 <w:sz w:val="20"/>
                 <w:szCs w:val="20"/>
               </w:rPr>
@@ -470,17 +506,21 @@
               <w:pStyle w:val="Normal"/>
               <w:numPr>
                 <w:ilvl w:val="0"/>
-                <w:numId w:val="3"/>
+                <w:numId w:val="2"/>
               </w:numPr>
               <w:spacing w:lineRule="auto" w:line="240" w:before="10" w:after="0"/>
-              <w:ind w:left="0" w:hanging="0"/>
               <w:rPr>
                 <w:rFonts w:ascii="FreeSans" w:hAnsi="FreeSans"/>
+                <w:b w:val="false"/>
+                <w:b w:val="false"/>
+                <w:bCs w:val="false"/>
               </w:rPr>
             </w:pPr>
             <w:r>
               <w:rPr>
                 <w:rFonts w:eastAsia="Calibri" w:cs="Calibri" w:ascii="FreeSans" w:hAnsi="FreeSans"/>
+                <w:b w:val="false"/>
+                <w:bCs w:val="false"/>
                 <w:sz w:val="20"/>
                 <w:szCs w:val="20"/>
               </w:rPr>
@@ -507,17 +547,21 @@
               <w:pStyle w:val="Normal"/>
               <w:numPr>
                 <w:ilvl w:val="0"/>
-                <w:numId w:val="3"/>
+                <w:numId w:val="2"/>
               </w:numPr>
               <w:spacing w:lineRule="auto" w:line="240" w:before="10" w:after="0"/>
-              <w:ind w:left="0" w:hanging="0"/>
               <w:rPr>
                 <w:rFonts w:ascii="FreeSans" w:hAnsi="FreeSans"/>
+                <w:b w:val="false"/>
+                <w:b w:val="false"/>
+                <w:bCs w:val="false"/>
               </w:rPr>
             </w:pPr>
             <w:r>
               <w:rPr>
                 <w:rFonts w:eastAsia="Calibri" w:cs="Calibri" w:ascii="FreeSans" w:hAnsi="FreeSans"/>
+                <w:b w:val="false"/>
+                <w:bCs w:val="false"/>
                 <w:sz w:val="20"/>
                 <w:szCs w:val="20"/>
               </w:rPr>
@@ -549,17 +593,21 @@
               <w:pStyle w:val="Normal"/>
               <w:numPr>
                 <w:ilvl w:val="0"/>
-                <w:numId w:val="3"/>
+                <w:numId w:val="2"/>
               </w:numPr>
               <w:spacing w:lineRule="auto" w:line="240" w:before="10" w:after="0"/>
-              <w:ind w:left="0" w:hanging="0"/>
               <w:rPr>
                 <w:rFonts w:ascii="FreeSans" w:hAnsi="FreeSans"/>
+                <w:b w:val="false"/>
+                <w:b w:val="false"/>
+                <w:bCs w:val="false"/>
               </w:rPr>
             </w:pPr>
             <w:r>
               <w:rPr>
                 <w:rFonts w:eastAsia="Calibri" w:cs="Calibri" w:ascii="FreeSans" w:hAnsi="FreeSans"/>
+                <w:b w:val="false"/>
+                <w:bCs w:val="false"/>
                 <w:sz w:val="20"/>
                 <w:szCs w:val="20"/>
               </w:rPr>
@@ -586,17 +634,16 @@
               <w:pStyle w:val="Normal"/>
               <w:numPr>
                 <w:ilvl w:val="0"/>
-                <w:numId w:val="3"/>
+                <w:numId w:val="2"/>
               </w:numPr>
               <w:spacing w:lineRule="auto" w:line="240" w:before="10" w:after="0"/>
-              <w:ind w:left="0" w:hanging="0"/>
-              <w:rPr>
-                <w:rFonts w:ascii="FreeSans" w:hAnsi="FreeSans"/>
-              </w:rPr>
+              <w:rPr/>
             </w:pPr>
             <w:r>
               <w:rPr>
                 <w:rFonts w:eastAsia="Calibri" w:cs="Calibri" w:ascii="FreeSans" w:hAnsi="FreeSans"/>
+                <w:b w:val="false"/>
+                <w:bCs w:val="false"/>
                 <w:sz w:val="20"/>
                 <w:szCs w:val="20"/>
               </w:rPr>
@@ -623,17 +670,21 @@
               <w:pStyle w:val="Normal"/>
               <w:numPr>
                 <w:ilvl w:val="0"/>
-                <w:numId w:val="3"/>
+                <w:numId w:val="2"/>
               </w:numPr>
               <w:spacing w:lineRule="auto" w:line="240" w:before="10" w:after="0"/>
-              <w:ind w:left="0" w:hanging="0"/>
               <w:rPr>
                 <w:rFonts w:ascii="FreeSans" w:hAnsi="FreeSans"/>
+                <w:b w:val="false"/>
+                <w:b w:val="false"/>
+                <w:bCs w:val="false"/>
               </w:rPr>
             </w:pPr>
             <w:r>
               <w:rPr>
                 <w:rFonts w:eastAsia="Calibri" w:cs="Calibri" w:ascii="FreeSans" w:hAnsi="FreeSans"/>
+                <w:b w:val="false"/>
+                <w:bCs w:val="false"/>
                 <w:sz w:val="20"/>
                 <w:szCs w:val="20"/>
               </w:rPr>
@@ -665,7 +716,7 @@
               <w:pStyle w:val="Normal"/>
               <w:numPr>
                 <w:ilvl w:val="0"/>
-                <w:numId w:val="3"/>
+                <w:numId w:val="2"/>
               </w:numPr>
               <w:spacing w:lineRule="auto" w:line="240" w:before="10" w:after="0"/>
               <w:ind w:left="0" w:hanging="0"/>
@@ -676,6 +727,8 @@
             <w:r>
               <w:rPr>
                 <w:rFonts w:eastAsia="Calibri" w:cs="Calibri" w:ascii="FreeSans" w:hAnsi="FreeSans"/>
+                <w:b w:val="false"/>
+                <w:bCs w:val="false"/>
                 <w:sz w:val="20"/>
                 <w:szCs w:val="20"/>
               </w:rPr>
@@ -702,17 +755,21 @@
               <w:pStyle w:val="Normal"/>
               <w:numPr>
                 <w:ilvl w:val="0"/>
-                <w:numId w:val="3"/>
+                <w:numId w:val="2"/>
               </w:numPr>
               <w:spacing w:lineRule="auto" w:line="240" w:before="10" w:after="0"/>
-              <w:ind w:left="0" w:hanging="0"/>
               <w:rPr>
                 <w:rFonts w:ascii="FreeSans" w:hAnsi="FreeSans"/>
+                <w:b w:val="false"/>
+                <w:b w:val="false"/>
+                <w:bCs w:val="false"/>
               </w:rPr>
             </w:pPr>
             <w:r>
               <w:rPr>
                 <w:rFonts w:eastAsia="Calibri" w:cs="Calibri" w:ascii="FreeSans" w:hAnsi="FreeSans"/>
+                <w:b w:val="false"/>
+                <w:bCs w:val="false"/>
                 <w:sz w:val="20"/>
                 <w:szCs w:val="20"/>
               </w:rPr>
@@ -739,17 +796,21 @@
               <w:pStyle w:val="Normal"/>
               <w:numPr>
                 <w:ilvl w:val="0"/>
-                <w:numId w:val="3"/>
+                <w:numId w:val="2"/>
               </w:numPr>
               <w:spacing w:lineRule="auto" w:line="240" w:before="10" w:after="0"/>
-              <w:ind w:left="0" w:hanging="0"/>
               <w:rPr>
                 <w:rFonts w:ascii="FreeSans" w:hAnsi="FreeSans"/>
+                <w:b w:val="false"/>
+                <w:b w:val="false"/>
+                <w:bCs w:val="false"/>
               </w:rPr>
             </w:pPr>
             <w:r>
               <w:rPr>
                 <w:rFonts w:eastAsia="Calibri" w:cs="Calibri" w:ascii="FreeSans" w:hAnsi="FreeSans"/>
+                <w:b w:val="false"/>
+                <w:bCs w:val="false"/>
                 <w:sz w:val="20"/>
                 <w:szCs w:val="20"/>
               </w:rPr>
@@ -770,15 +831,385 @@
         <w:spacing w:lineRule="auto" w:line="240" w:before="40" w:after="0"/>
         <w:jc w:val="center"/>
         <w:rPr>
-          <w:b/>
-          <w:b/>
+          <w:b w:val="false"/>
+          <w:b w:val="false"/>
+          <w:bCs w:val="false"/>
+        </w:rPr>
+      </w:pPr>
+      <w:r>
+        <w:rPr>
+          <w:rFonts w:ascii="FreeSans" w:hAnsi="FreeSans"/>
+          <w:b w:val="false"/>
+          <w:bCs w:val="false"/>
           <w:smallCaps/>
         </w:rPr>
+        <w:t>Professional Experience</w:t>
+      </w:r>
+    </w:p>
+    <w:p>
+      <w:pPr>
+        <w:pStyle w:val="Normal"/>
+        <w:tabs>
+          <w:tab w:val="right" w:pos="10368" w:leader="none"/>
+        </w:tabs>
+        <w:spacing w:lineRule="auto" w:line="240" w:before="60" w:after="0"/>
+        <w:rPr/>
+      </w:pPr>
+      <w:r>
+        <w:rPr>
+          <w:rFonts w:eastAsia="Calibri" w:cs="Calibri" w:ascii="FreeSans" w:hAnsi="FreeSans"/>
+          <w:b w:val="false"/>
+          <w:bCs w:val="false"/>
+          <w:sz w:val="21"/>
+          <w:szCs w:val="21"/>
+        </w:rPr>
+        <w:t>Software Engineer</w:t>
+      </w:r>
+      <w:r>
+        <w:rPr>
+          <w:rFonts w:eastAsia="Wingdings 2" w:cs="Wingdings 2" w:ascii="FreeSans" w:hAnsi="FreeSans"/>
+          <w:b w:val="false"/>
+          <w:bCs w:val="false"/>
+          <w:sz w:val="21"/>
+          <w:szCs w:val="21"/>
+        </w:rPr>
+        <w:t xml:space="preserve"> </w:t>
+      </w:r>
+      <w:r>
+        <w:rPr>
+          <w:rFonts w:eastAsia="Wingdings 2" w:cs="Wingdings 2" w:ascii="FreeSans" w:hAnsi="FreeSans"/>
+          <w:b w:val="false"/>
+          <w:bCs w:val="false"/>
+          <w:i/>
+          <w:sz w:val="21"/>
+          <w:szCs w:val="21"/>
+        </w:rPr>
+        <w:t>✦</w:t>
+      </w:r>
+      <w:r>
+        <w:rPr>
+          <w:rFonts w:eastAsia="Wingdings 2" w:cs="Wingdings 2" w:ascii="FreeSans" w:hAnsi="FreeSans"/>
+          <w:b w:val="false"/>
+          <w:bCs w:val="false"/>
+          <w:sz w:val="21"/>
+          <w:szCs w:val="21"/>
+        </w:rPr>
+        <w:t xml:space="preserve"> </w:t>
+      </w:r>
+      <w:r>
+        <w:rPr>
+          <w:rFonts w:eastAsia="Calibri" w:cs="Calibri" w:ascii="FreeSans" w:hAnsi="FreeSans"/>
+          <w:b w:val="false"/>
+          <w:bCs w:val="false"/>
+          <w:i/>
+          <w:sz w:val="21"/>
+          <w:szCs w:val="21"/>
+        </w:rPr>
+        <w:t>Code for FoCo</w:t>
+      </w:r>
+      <w:r>
+        <w:rPr>
+          <w:rFonts w:eastAsia="Wingdings 2" w:cs="Wingdings 2" w:ascii="FreeSans" w:hAnsi="FreeSans"/>
+          <w:b w:val="false"/>
+          <w:bCs w:val="false"/>
+          <w:i/>
+          <w:sz w:val="21"/>
+          <w:szCs w:val="21"/>
+        </w:rPr>
+        <w:t xml:space="preserve"> ✦ </w:t>
+      </w:r>
+      <w:r>
+        <w:rPr>
+          <w:rFonts w:eastAsia="Wingdings 2" w:cs="Wingdings 2" w:ascii="FreeSans" w:hAnsi="FreeSans"/>
+          <w:b w:val="false"/>
+          <w:bCs w:val="false"/>
+          <w:i w:val="false"/>
+          <w:iCs w:val="false"/>
+          <w:sz w:val="21"/>
+          <w:szCs w:val="21"/>
+        </w:rPr>
+        <w:t>Fort Collins</w:t>
+      </w:r>
+      <w:r>
+        <w:rPr>
+          <w:rFonts w:eastAsia="Calibri" w:cs="Calibri" w:ascii="FreeSans" w:hAnsi="FreeSans"/>
+          <w:b w:val="false"/>
+          <w:bCs w:val="false"/>
+          <w:i w:val="false"/>
+          <w:iCs w:val="false"/>
+          <w:sz w:val="21"/>
+          <w:szCs w:val="21"/>
+        </w:rPr>
+        <w:t>, CO</w:t>
+        <w:tab/>
+        <w:t xml:space="preserve">   </w:t>
+      </w:r>
+      <w:r>
+        <w:rPr>
+          <w:rFonts w:eastAsia="Calibri" w:cs="Calibri" w:ascii="FreeSans" w:hAnsi="FreeSans"/>
+          <w:b w:val="false"/>
+          <w:bCs w:val="false"/>
+          <w:sz w:val="21"/>
+          <w:szCs w:val="21"/>
+        </w:rPr>
+        <w:t xml:space="preserve">                                                                                                       4/2019 – Present</w:t>
+      </w:r>
+    </w:p>
+    <w:p>
+      <w:pPr>
+        <w:pStyle w:val="Normal"/>
+        <w:numPr>
+          <w:ilvl w:val="0"/>
+          <w:numId w:val="1"/>
+        </w:numPr>
+        <w:tabs>
+          <w:tab w:val="left" w:pos="360" w:leader="none"/>
+          <w:tab w:val="left" w:pos="720" w:leader="none"/>
+        </w:tabs>
+        <w:spacing w:lineRule="auto" w:line="240" w:before="40" w:after="0"/>
+        <w:ind w:left="360" w:hanging="360"/>
+        <w:jc w:val="both"/>
+        <w:rPr>
+          <w:b w:val="false"/>
+          <w:b w:val="false"/>
+          <w:bCs w:val="false"/>
+        </w:rPr>
+      </w:pPr>
+      <w:r>
+        <w:rPr>
+          <w:rFonts w:eastAsia="Calibri" w:cs="Calibri" w:ascii="FreeSans" w:hAnsi="FreeSans"/>
+          <w:b w:val="false"/>
+          <w:bCs w:val="false"/>
+          <w:sz w:val="20"/>
+          <w:szCs w:val="20"/>
+        </w:rPr>
+        <w:t>Directed front-end development of Volunteer Core, a sought-after customer relationship management web application. Responsible for defining and developing user stories, designing a responsive UI, and integrating RESTful services. Built with ReactJS, JavaScript, HTML, CSS, and Python.</w:t>
+      </w:r>
+    </w:p>
+    <w:p>
+      <w:pPr>
+        <w:pStyle w:val="Normal"/>
+        <w:numPr>
+          <w:ilvl w:val="1"/>
+          <w:numId w:val="1"/>
+        </w:numPr>
+        <w:tabs>
+          <w:tab w:val="left" w:pos="360" w:leader="none"/>
+          <w:tab w:val="left" w:pos="720" w:leader="none"/>
+        </w:tabs>
+        <w:spacing w:lineRule="auto" w:line="240" w:before="40" w:after="0"/>
+        <w:jc w:val="both"/>
+        <w:rPr/>
+      </w:pPr>
+      <w:r>
+        <w:rPr>
+          <w:rFonts w:eastAsia="Calibri" w:cs="Calibri" w:ascii="FreeSans" w:hAnsi="FreeSans"/>
+          <w:b w:val="false"/>
+          <w:bCs w:val="false"/>
+          <w:sz w:val="20"/>
+          <w:szCs w:val="20"/>
+        </w:rPr>
+        <w:t>Increased customer productivity by over 200%.</w:t>
+      </w:r>
+    </w:p>
+    <w:p>
+      <w:pPr>
+        <w:pStyle w:val="Normal"/>
+        <w:numPr>
+          <w:ilvl w:val="1"/>
+          <w:numId w:val="1"/>
+        </w:numPr>
+        <w:tabs>
+          <w:tab w:val="left" w:pos="360" w:leader="none"/>
+          <w:tab w:val="left" w:pos="720" w:leader="none"/>
+        </w:tabs>
+        <w:spacing w:lineRule="auto" w:line="240" w:before="10" w:after="0"/>
+        <w:jc w:val="both"/>
+        <w:rPr/>
+      </w:pPr>
+      <w:r>
+        <w:rPr>
+          <w:rFonts w:eastAsia="Calibri" w:cs="Calibri" w:ascii="FreeSans" w:hAnsi="FreeSans"/>
+          <w:b w:val="false"/>
+          <w:bCs w:val="false"/>
+          <w:sz w:val="20"/>
+          <w:szCs w:val="20"/>
+        </w:rPr>
+        <w:t>Identified and remediated 90+ bugs.</w:t>
+      </w:r>
+    </w:p>
+    <w:p>
+      <w:pPr>
+        <w:pStyle w:val="Normal"/>
+        <w:numPr>
+          <w:ilvl w:val="1"/>
+          <w:numId w:val="1"/>
+        </w:numPr>
+        <w:tabs>
+          <w:tab w:val="left" w:pos="360" w:leader="none"/>
+          <w:tab w:val="left" w:pos="720" w:leader="none"/>
+        </w:tabs>
+        <w:spacing w:lineRule="auto" w:line="240" w:before="10" w:after="0"/>
+        <w:jc w:val="both"/>
+        <w:rPr/>
+      </w:pPr>
+      <w:r>
+        <w:rPr>
+          <w:rFonts w:eastAsia="Calibri" w:cs="Calibri" w:ascii="FreeSans" w:hAnsi="FreeSans"/>
+          <w:b w:val="false"/>
+          <w:bCs w:val="false"/>
+          <w:sz w:val="20"/>
+          <w:szCs w:val="20"/>
+        </w:rPr>
+        <w:t>Champion and facilitate various initiatives to maintain code quality and stability.</w:t>
+      </w:r>
+    </w:p>
+    <w:p>
+      <w:pPr>
+        <w:pStyle w:val="Normal"/>
+        <w:tabs>
+          <w:tab w:val="right" w:pos="10368" w:leader="none"/>
+        </w:tabs>
+        <w:spacing w:lineRule="auto" w:line="240" w:before="60" w:after="0"/>
+        <w:rPr>
+          <w:b w:val="false"/>
+          <w:b w:val="false"/>
+          <w:bCs w:val="false"/>
+        </w:rPr>
+      </w:pPr>
+      <w:r>
+        <w:rPr>
+          <w:rFonts w:eastAsia="Calibri" w:cs="Calibri" w:ascii="FreeSans" w:hAnsi="FreeSans"/>
+          <w:b w:val="false"/>
+          <w:bCs w:val="false"/>
+          <w:sz w:val="21"/>
+          <w:szCs w:val="21"/>
+        </w:rPr>
+        <w:t xml:space="preserve">DevOps Intern </w:t>
+      </w:r>
+      <w:r>
+        <w:rPr>
+          <w:rFonts w:eastAsia="Calibri" w:cs="Calibri" w:ascii="FreeSans" w:hAnsi="FreeSans"/>
+          <w:b w:val="false"/>
+          <w:bCs w:val="false"/>
+          <w:i/>
+          <w:sz w:val="21"/>
+          <w:szCs w:val="21"/>
+        </w:rPr>
+        <w:t xml:space="preserve">✦ </w:t>
+      </w:r>
+      <w:r>
+        <w:rPr>
+          <w:rFonts w:eastAsia="Calibri" w:cs="Calibri" w:ascii="FreeSans" w:hAnsi="FreeSans"/>
+          <w:b w:val="false"/>
+          <w:bCs w:val="false"/>
+          <w:i/>
+          <w:iCs/>
+          <w:sz w:val="21"/>
+          <w:szCs w:val="21"/>
+        </w:rPr>
+        <w:t xml:space="preserve">Ace Info Solutions </w:t>
+      </w:r>
+      <w:r>
+        <w:rPr>
+          <w:rFonts w:eastAsia="Calibri" w:cs="Calibri" w:ascii="FreeSans" w:hAnsi="FreeSans"/>
+          <w:b w:val="false"/>
+          <w:bCs w:val="false"/>
+          <w:i/>
+          <w:sz w:val="21"/>
+          <w:szCs w:val="21"/>
+        </w:rPr>
+        <w:t xml:space="preserve">✦ </w:t>
+      </w:r>
+      <w:r>
+        <w:rPr>
+          <w:rFonts w:eastAsia="Calibri" w:cs="Calibri" w:ascii="FreeSans" w:hAnsi="FreeSans"/>
+          <w:b w:val="false"/>
+          <w:bCs w:val="false"/>
+          <w:i w:val="false"/>
+          <w:iCs w:val="false"/>
+          <w:sz w:val="21"/>
+          <w:szCs w:val="21"/>
+        </w:rPr>
+        <w:t>Fort Collins, CO</w:t>
+      </w:r>
+    </w:p>
+    <w:p>
+      <w:pPr>
+        <w:pStyle w:val="Normal"/>
+        <w:tabs>
+          <w:tab w:val="right" w:pos="10368" w:leader="none"/>
+        </w:tabs>
+        <w:spacing w:lineRule="auto" w:line="240" w:before="60" w:after="0"/>
+        <w:rPr>
+          <w:b w:val="false"/>
+          <w:b w:val="false"/>
+          <w:bCs w:val="false"/>
+        </w:rPr>
+      </w:pPr>
+      <w:r>
+        <w:rPr>
+          <w:rFonts w:eastAsia="Calibri" w:cs="Calibri" w:ascii="FreeSans" w:hAnsi="FreeSans"/>
+          <w:b w:val="false"/>
+          <w:bCs w:val="false"/>
+          <w:sz w:val="21"/>
+          <w:szCs w:val="21"/>
+        </w:rPr>
+        <w:t>6/2019 - 8/2019</w:t>
+      </w:r>
+    </w:p>
+    <w:p>
+      <w:pPr>
+        <w:pStyle w:val="Normal"/>
+        <w:numPr>
+          <w:ilvl w:val="0"/>
+          <w:numId w:val="1"/>
+        </w:numPr>
+        <w:tabs>
+          <w:tab w:val="left" w:pos="360" w:leader="none"/>
+          <w:tab w:val="left" w:pos="720" w:leader="none"/>
+        </w:tabs>
+        <w:spacing w:lineRule="auto" w:line="240" w:before="40" w:after="0"/>
+        <w:ind w:left="360" w:hanging="360"/>
+        <w:jc w:val="both"/>
+        <w:rPr>
+          <w:b w:val="false"/>
+          <w:b w:val="false"/>
+          <w:bCs w:val="false"/>
+        </w:rPr>
+      </w:pPr>
+      <w:r>
+        <w:rPr>
+          <w:rFonts w:eastAsia="Calibri" w:cs="Calibri" w:ascii="FreeSans" w:hAnsi="FreeSans"/>
+          <w:b w:val="false"/>
+          <w:bCs w:val="false"/>
+          <w:sz w:val="20"/>
+          <w:szCs w:val="20"/>
+        </w:rPr>
+        <w:t>Championed development of bleeding edge automation services for development teams using DevOps technologies, standards, and methodologies. Wrote detailed documentation well-received by team.</w:t>
+      </w:r>
+    </w:p>
+    <w:p>
+      <w:pPr>
+        <w:pStyle w:val="Normal"/>
+        <w:pBdr>
+          <w:top w:val="single" w:sz="12" w:space="1" w:color="000000"/>
+          <w:bottom w:val="single" w:sz="4" w:space="1" w:color="000000"/>
+        </w:pBdr>
+        <w:shd w:val="clear" w:fill="BFBFBF"/>
+        <w:spacing w:lineRule="auto" w:line="240" w:before="40" w:after="0"/>
+        <w:jc w:val="center"/>
+        <w:rPr>
+          <w:b w:val="false"/>
+          <w:b w:val="false"/>
+          <w:bCs w:val="false"/>
+        </w:rPr>
       </w:pPr>
       <w:r>
         <w:rPr>
           <w:rFonts w:ascii="FreeSans" w:hAnsi="FreeSans"/>
-          <w:b/>
+          <w:b w:val="false"/>
+          <w:bCs w:val="false"/>
           <w:smallCaps/>
         </w:rPr>
         <w:t>Select Projects</w:t>
@@ -792,43 +1223,38 @@
         </w:tabs>
         <w:spacing w:lineRule="auto" w:line="240" w:before="40" w:after="0"/>
         <w:rPr>
-          <w:rFonts w:ascii="Calibri" w:hAnsi="Calibri" w:eastAsia="Calibri" w:cs="Calibri"/>
+          <w:b w:val="false"/>
+          <w:b w:val="false"/>
+          <w:bCs w:val="false"/>
+        </w:rPr>
+      </w:pPr>
+      <w:r>
+        <w:rPr>
+          <w:rFonts w:eastAsia="Calibri" w:cs="Calibri" w:ascii="FreeSans" w:hAnsi="FreeSans"/>
+          <w:b w:val="false"/>
+          <w:bCs w:val="false"/>
+          <w:sz w:val="21"/>
+          <w:szCs w:val="21"/>
+        </w:rPr>
+        <w:t>Secret Santa Shop</w:t>
+      </w:r>
+      <w:r>
+        <w:rPr>
+          <w:rFonts w:eastAsia="Calibri" w:cs="Calibri" w:ascii="FreeSans" w:hAnsi="FreeSans"/>
+          <w:b w:val="false"/>
+          <w:bCs w:val="false"/>
+        </w:rPr>
+        <w:t xml:space="preserve"> </w:t>
+      </w:r>
+      <w:r>
+        <w:rPr>
+          <w:rFonts w:eastAsia="Calibri" w:cs="Calibri" w:ascii="FreeSans" w:hAnsi="FreeSans"/>
+          <w:b w:val="false"/>
+          <w:bCs w:val="false"/>
           <w:sz w:val="20"/>
           <w:szCs w:val="20"/>
         </w:rPr>
-      </w:pPr>
-      <w:r>
-        <w:rPr>
-          <w:rFonts w:eastAsia="Calibri" w:cs="Calibri" w:ascii="FreeSans" w:hAnsi="FreeSans"/>
-          <w:b/>
-          <w:sz w:val="21"/>
-          <w:szCs w:val="21"/>
-        </w:rPr>
-        <w:t>Secret Santa Web App</w:t>
-      </w:r>
-      <w:r>
-        <w:rPr>
-          <w:rFonts w:eastAsia="Calibri" w:cs="Calibri" w:ascii="FreeSans" w:hAnsi="FreeSans"/>
-          <w:b/>
-        </w:rPr>
-        <w:t xml:space="preserve"> </w:t>
-      </w:r>
-      <w:r>
-        <w:rPr>
-          <w:rFonts w:eastAsia="Calibri" w:cs="Calibri" w:ascii="FreeSans" w:hAnsi="FreeSans"/>
-          <w:b/>
-          <w:sz w:val="20"/>
-          <w:szCs w:val="20"/>
-        </w:rPr>
-        <w:t xml:space="preserve">– </w:t>
-      </w:r>
-      <w:r>
-        <w:rPr>
-          <w:rFonts w:eastAsia="Calibri" w:cs="Calibri" w:ascii="FreeSans" w:hAnsi="FreeSans"/>
-          <w:sz w:val="20"/>
-          <w:szCs w:val="20"/>
-        </w:rPr>
-        <w:t xml:space="preserve">https://secret-santa-13.herokuapp.com </w:t>
+        <w:t xml:space="preserve">– https://secret-santa-13.herokuapp.com </w:t>
         <w:tab/>
       </w:r>
     </w:p>
@@ -847,24 +1273,30 @@
         <w:ind w:left="360" w:hanging="360"/>
         <w:jc w:val="both"/>
         <w:rPr>
-          <w:rFonts w:ascii="FreeSans" w:hAnsi="FreeSans"/>
+          <w:b w:val="false"/>
+          <w:b w:val="false"/>
+          <w:bCs w:val="false"/>
         </w:rPr>
       </w:pPr>
       <w:r>
         <w:rPr>
           <w:rFonts w:eastAsia="Calibri" w:cs="Calibri" w:ascii="FreeSans" w:hAnsi="FreeSans"/>
+          <w:b w:val="false"/>
+          <w:bCs w:val="false"/>
           <w:sz w:val="20"/>
           <w:szCs w:val="20"/>
         </w:rPr>
-        <w:t xml:space="preserve">Project Managed the full development of a well-received Secret Santa Gift exchange web application, accountable over defining scope, project requirements, and directing collaborative efforts of two developers. </w:t>
+        <w:t xml:space="preserve">As Team Lead, spearheaded the full development of a well-received Secret Santa Gift exchange web application, accountable over defining scope, project requirements, and directing collaborative efforts of two developers. </w:t>
       </w:r>
       <w:r>
         <w:rPr>
           <w:rFonts w:ascii="FreeSans" w:hAnsi="FreeSans"/>
+          <w:b w:val="false"/>
+          <w:bCs w:val="false"/>
           <w:sz w:val="20"/>
           <w:szCs w:val="20"/>
         </w:rPr>
-        <w:t>Built with ReactJS, HTML, JavaScript, and CSS.</w:t>
+        <w:t>Built with ReactJS, NodeJS, HTML, JavaScript, and SCSS.</w:t>
       </w:r>
     </w:p>
     <w:p>
@@ -882,16 +1314,20 @@
         <w:ind w:left="360" w:hanging="360"/>
         <w:jc w:val="both"/>
         <w:rPr>
-          <w:rFonts w:ascii="FreeSans" w:hAnsi="FreeSans"/>
+          <w:b w:val="false"/>
+          <w:b w:val="false"/>
+          <w:bCs w:val="false"/>
         </w:rPr>
       </w:pPr>
       <w:r>
         <w:rPr>
           <w:rFonts w:eastAsia="Calibri" w:cs="Calibri" w:ascii="FreeSans" w:hAnsi="FreeSans"/>
+          <w:b w:val="false"/>
+          <w:bCs w:val="false"/>
           <w:sz w:val="20"/>
           <w:szCs w:val="20"/>
         </w:rPr>
-        <w:t>Directed focus on MPV to streamline project delivery by five days regardless of personnel turnaround.</w:t>
+        <w:t>Directed focus on MPV to streamline project delivery by nine days regardless of personnel turnaround.</w:t>
       </w:r>
     </w:p>
     <w:p>
@@ -902,15 +1338,152 @@
         </w:tabs>
         <w:spacing w:lineRule="auto" w:line="240" w:before="60" w:after="0"/>
         <w:rPr>
-          <w:rFonts w:ascii="Calibri" w:hAnsi="Calibri" w:eastAsia="Calibri" w:cs="Calibri"/>
+          <w:b w:val="false"/>
+          <w:b w:val="false"/>
+          <w:bCs w:val="false"/>
+        </w:rPr>
+      </w:pPr>
+      <w:r>
+        <w:rPr>
+          <w:rFonts w:eastAsia="Calibri" w:cs="Calibri" w:ascii="FreeSans" w:hAnsi="FreeSans"/>
+          <w:b w:val="false"/>
+          <w:bCs w:val="false"/>
+          <w:sz w:val="21"/>
+          <w:szCs w:val="21"/>
+        </w:rPr>
+        <w:t>Codebin</w:t>
+      </w:r>
+      <w:r>
+        <w:rPr>
+          <w:rFonts w:eastAsia="Calibri" w:cs="Calibri" w:ascii="FreeSans" w:hAnsi="FreeSans"/>
+          <w:b w:val="false"/>
+          <w:bCs w:val="false"/>
+        </w:rPr>
+        <w:t xml:space="preserve"> </w:t>
+      </w:r>
+      <w:r>
+        <w:rPr>
+          <w:rFonts w:eastAsia="Calibri" w:cs="Calibri" w:ascii="FreeSans" w:hAnsi="FreeSans"/>
+          <w:b w:val="false"/>
+          <w:bCs w:val="false"/>
           <w:sz w:val="20"/>
           <w:szCs w:val="20"/>
         </w:rPr>
+        <w:t>– https://c0d3bin.herokuapp.com/</w:t>
+        <w:tab/>
+      </w:r>
+    </w:p>
+    <w:p>
+      <w:pPr>
+        <w:pStyle w:val="Normal"/>
+        <w:numPr>
+          <w:ilvl w:val="0"/>
+          <w:numId w:val="1"/>
+        </w:numPr>
+        <w:tabs>
+          <w:tab w:val="left" w:pos="360" w:leader="none"/>
+          <w:tab w:val="left" w:pos="720" w:leader="none"/>
+        </w:tabs>
+        <w:spacing w:lineRule="auto" w:line="240" w:before="0" w:after="0"/>
+        <w:ind w:left="360" w:hanging="360"/>
+        <w:jc w:val="both"/>
+        <w:rPr>
+          <w:b w:val="false"/>
+          <w:b w:val="false"/>
+          <w:bCs w:val="false"/>
+        </w:rPr>
       </w:pPr>
       <w:r>
         <w:rPr>
           <w:rFonts w:eastAsia="Calibri" w:cs="Calibri" w:ascii="FreeSans" w:hAnsi="FreeSans"/>
-          <w:b/>
+          <w:b w:val="false"/>
+          <w:bCs w:val="false"/>
+          <w:sz w:val="20"/>
+          <w:szCs w:val="20"/>
+        </w:rPr>
+        <w:t xml:space="preserve">Pioneered full development of prominent web page editor web application. Responsible for full-stack development and design, defining scope, project requirements, and enforcing code quality standards and methodologies. </w:t>
+      </w:r>
+    </w:p>
+    <w:p>
+      <w:pPr>
+        <w:pStyle w:val="Normal"/>
+        <w:numPr>
+          <w:ilvl w:val="0"/>
+          <w:numId w:val="1"/>
+        </w:numPr>
+        <w:tabs>
+          <w:tab w:val="left" w:pos="360" w:leader="none"/>
+          <w:tab w:val="left" w:pos="720" w:leader="none"/>
+        </w:tabs>
+        <w:spacing w:lineRule="auto" w:line="240" w:before="0" w:after="0"/>
+        <w:ind w:left="360" w:hanging="360"/>
+        <w:jc w:val="both"/>
+        <w:rPr>
+          <w:b w:val="false"/>
+          <w:b w:val="false"/>
+          <w:bCs w:val="false"/>
+        </w:rPr>
+      </w:pPr>
+      <w:r>
+        <w:rPr>
+          <w:rFonts w:eastAsia="Calibri" w:cs="Calibri" w:ascii="FreeSans" w:hAnsi="FreeSans"/>
+          <w:b w:val="false"/>
+          <w:bCs w:val="false"/>
+          <w:sz w:val="20"/>
+          <w:szCs w:val="20"/>
+        </w:rPr>
+        <w:t>Built with ReactJS, NodeJS, MongoDB, JavaScript, HTML, and CSS.</w:t>
+      </w:r>
+    </w:p>
+    <w:p>
+      <w:pPr>
+        <w:pStyle w:val="Normal"/>
+        <w:numPr>
+          <w:ilvl w:val="0"/>
+          <w:numId w:val="1"/>
+        </w:numPr>
+        <w:tabs>
+          <w:tab w:val="left" w:pos="360" w:leader="none"/>
+          <w:tab w:val="left" w:pos="720" w:leader="none"/>
+        </w:tabs>
+        <w:spacing w:lineRule="auto" w:line="240" w:before="0" w:after="0"/>
+        <w:ind w:left="360" w:hanging="360"/>
+        <w:jc w:val="both"/>
+        <w:rPr>
+          <w:b w:val="false"/>
+          <w:b w:val="false"/>
+          <w:bCs w:val="false"/>
+        </w:rPr>
+      </w:pPr>
+      <w:r>
+        <w:rPr>
+          <w:rFonts w:eastAsia="Calibri" w:cs="Calibri" w:ascii="FreeSans" w:hAnsi="FreeSans"/>
+          <w:b w:val="false"/>
+          <w:bCs w:val="false"/>
+          <w:sz w:val="20"/>
+          <w:szCs w:val="20"/>
+        </w:rPr>
+        <w:t xml:space="preserve">Used knowledge of design principles to deliver MVP 2 weeks ahead of schedule. </w:t>
+      </w:r>
+    </w:p>
+    <w:p>
+      <w:pPr>
+        <w:pStyle w:val="Normal"/>
+        <w:tabs>
+          <w:tab w:val="right" w:pos="10368" w:leader="none"/>
+        </w:tabs>
+        <w:spacing w:lineRule="auto" w:line="240" w:before="60" w:after="0"/>
+        <w:rPr>
+          <w:b w:val="false"/>
+          <w:b w:val="false"/>
+          <w:bCs w:val="false"/>
+        </w:rPr>
+      </w:pPr>
+      <w:r>
+        <w:rPr>
+          <w:rFonts w:eastAsia="Calibri" w:cs="Calibri" w:ascii="FreeSans" w:hAnsi="FreeSans"/>
+          <w:b w:val="false"/>
+          <w:bCs w:val="false"/>
           <w:sz w:val="21"/>
           <w:szCs w:val="21"/>
         </w:rPr>
@@ -919,26 +1492,20 @@
       <w:r>
         <w:rPr>
           <w:rFonts w:eastAsia="Calibri" w:cs="Calibri" w:ascii="FreeSans" w:hAnsi="FreeSans"/>
-          <w:b/>
+          <w:b w:val="false"/>
+          <w:bCs w:val="false"/>
         </w:rPr>
         <w:t xml:space="preserve"> </w:t>
       </w:r>
       <w:r>
         <w:rPr>
           <w:rFonts w:eastAsia="Calibri" w:cs="Calibri" w:ascii="FreeSans" w:hAnsi="FreeSans"/>
-          <w:b/>
+          <w:b w:val="false"/>
+          <w:bCs w:val="false"/>
           <w:sz w:val="20"/>
           <w:szCs w:val="20"/>
         </w:rPr>
-        <w:t xml:space="preserve">– </w:t>
-      </w:r>
-      <w:r>
-        <w:rPr>
-          <w:rFonts w:eastAsia="Calibri" w:cs="Calibri" w:ascii="FreeSans" w:hAnsi="FreeSans"/>
-          <w:sz w:val="20"/>
-          <w:szCs w:val="20"/>
-        </w:rPr>
-        <w:t xml:space="preserve">https://bearbnb-06.herokuapp.com </w:t>
+        <w:t xml:space="preserve">– https://bearbnb-06.herokuapp.com </w:t>
         <w:tab/>
       </w:r>
     </w:p>
@@ -957,12 +1524,16 @@
         <w:ind w:left="360" w:hanging="360"/>
         <w:jc w:val="both"/>
         <w:rPr>
-          <w:rFonts w:ascii="FreeSans" w:hAnsi="FreeSans"/>
+          <w:b w:val="false"/>
+          <w:b w:val="false"/>
+          <w:bCs w:val="false"/>
         </w:rPr>
       </w:pPr>
       <w:r>
         <w:rPr>
           <w:rFonts w:eastAsia="Calibri" w:cs="Calibri" w:ascii="FreeSans" w:hAnsi="FreeSans"/>
+          <w:b w:val="false"/>
+          <w:bCs w:val="false"/>
           <w:sz w:val="20"/>
           <w:szCs w:val="20"/>
         </w:rPr>
@@ -983,385 +1554,17 @@
         <w:spacing w:lineRule="auto" w:line="240" w:before="10" w:after="0"/>
         <w:ind w:left="360" w:hanging="360"/>
         <w:jc w:val="both"/>
-        <w:rPr>
-          <w:rFonts w:ascii="FreeSans" w:hAnsi="FreeSans"/>
-        </w:rPr>
+        <w:rPr/>
       </w:pPr>
       <w:r>
         <w:rPr>
           <w:rFonts w:eastAsia="Calibri" w:cs="Calibri" w:ascii="FreeSans" w:hAnsi="FreeSans"/>
+          <w:b w:val="false"/>
+          <w:bCs w:val="false"/>
           <w:sz w:val="20"/>
           <w:szCs w:val="20"/>
         </w:rPr>
         <w:t>Identified and remediated 40+ bugs.</w:t>
-      </w:r>
-    </w:p>
-    <w:p>
-      <w:pPr>
-        <w:pStyle w:val="Normal"/>
-        <w:tabs>
-          <w:tab w:val="right" w:pos="10368" w:leader="none"/>
-        </w:tabs>
-        <w:spacing w:lineRule="auto" w:line="240" w:before="60" w:after="0"/>
-        <w:rPr>
-          <w:rFonts w:ascii="Calibri" w:hAnsi="Calibri" w:eastAsia="Calibri" w:cs="Calibri"/>
-          <w:sz w:val="20"/>
-          <w:szCs w:val="20"/>
-        </w:rPr>
-      </w:pPr>
-      <w:r>
-        <w:rPr>
-          <w:rFonts w:eastAsia="Calibri" w:cs="Calibri" w:ascii="FreeSans" w:hAnsi="FreeSans"/>
-          <w:b/>
-          <w:sz w:val="21"/>
-          <w:szCs w:val="21"/>
-        </w:rPr>
-        <w:t>MemoryMachine</w:t>
-      </w:r>
-      <w:r>
-        <w:rPr>
-          <w:rFonts w:eastAsia="Calibri" w:cs="Calibri" w:ascii="FreeSans" w:hAnsi="FreeSans"/>
-          <w:b/>
-        </w:rPr>
-        <w:t xml:space="preserve"> </w:t>
-      </w:r>
-      <w:r>
-        <w:rPr>
-          <w:rFonts w:eastAsia="Calibri" w:cs="Calibri" w:ascii="FreeSans" w:hAnsi="FreeSans"/>
-          <w:b/>
-          <w:sz w:val="20"/>
-          <w:szCs w:val="20"/>
-        </w:rPr>
-        <w:t xml:space="preserve">– </w:t>
-      </w:r>
-      <w:r>
-        <w:rPr>
-          <w:rFonts w:eastAsia="Calibri" w:cs="Calibri" w:ascii="FreeSans" w:hAnsi="FreeSans"/>
-          <w:sz w:val="20"/>
-          <w:szCs w:val="20"/>
-        </w:rPr>
-        <w:t xml:space="preserve">https://codepne.io/alex_cannon/pen/ngoewl </w:t>
-        <w:tab/>
-      </w:r>
-    </w:p>
-    <w:p>
-      <w:pPr>
-        <w:pStyle w:val="Normal"/>
-        <w:numPr>
-          <w:ilvl w:val="0"/>
-          <w:numId w:val="1"/>
-        </w:numPr>
-        <w:tabs>
-          <w:tab w:val="left" w:pos="360" w:leader="none"/>
-          <w:tab w:val="left" w:pos="720" w:leader="none"/>
-        </w:tabs>
-        <w:spacing w:lineRule="auto" w:line="240" w:before="0" w:after="0"/>
-        <w:ind w:left="360" w:hanging="360"/>
-        <w:jc w:val="both"/>
-        <w:rPr>
-          <w:rFonts w:ascii="FreeSans" w:hAnsi="FreeSans"/>
-        </w:rPr>
-      </w:pPr>
-      <w:r>
-        <w:rPr>
-          <w:rFonts w:eastAsia="Calibri" w:cs="Calibri" w:ascii="FreeSans" w:hAnsi="FreeSans"/>
-          <w:sz w:val="20"/>
-          <w:szCs w:val="20"/>
-        </w:rPr>
-        <w:t>Created a digital “Simon Says” game clone with new unique functions.</w:t>
-      </w:r>
-    </w:p>
-    <w:p>
-      <w:pPr>
-        <w:pStyle w:val="Normal"/>
-        <w:numPr>
-          <w:ilvl w:val="0"/>
-          <w:numId w:val="1"/>
-        </w:numPr>
-        <w:tabs>
-          <w:tab w:val="left" w:pos="360" w:leader="none"/>
-          <w:tab w:val="left" w:pos="720" w:leader="none"/>
-        </w:tabs>
-        <w:spacing w:lineRule="auto" w:line="240" w:before="0" w:after="0"/>
-        <w:ind w:left="360" w:hanging="360"/>
-        <w:jc w:val="both"/>
-        <w:rPr>
-          <w:rFonts w:ascii="FreeSans" w:hAnsi="FreeSans"/>
-        </w:rPr>
-      </w:pPr>
-      <w:r>
-        <w:rPr>
-          <w:rFonts w:eastAsia="Calibri" w:cs="Calibri" w:ascii="FreeSans" w:hAnsi="FreeSans"/>
-          <w:sz w:val="20"/>
-          <w:szCs w:val="20"/>
-        </w:rPr>
-        <w:t>Game developed with HTML, CSS, and JavaScript.</w:t>
-      </w:r>
-    </w:p>
-    <w:p>
-      <w:pPr>
-        <w:pStyle w:val="Normal"/>
-        <w:tabs>
-          <w:tab w:val="right" w:pos="10368" w:leader="none"/>
-        </w:tabs>
-        <w:spacing w:lineRule="auto" w:line="240" w:before="60" w:after="0"/>
-        <w:rPr>
-          <w:rFonts w:ascii="Calibri" w:hAnsi="Calibri" w:eastAsia="Calibri" w:cs="Calibri"/>
-          <w:sz w:val="20"/>
-          <w:szCs w:val="20"/>
-        </w:rPr>
-      </w:pPr>
-      <w:r>
-        <w:rPr>
-          <w:rFonts w:eastAsia="Calibri" w:cs="Calibri" w:ascii="FreeSans" w:hAnsi="FreeSans"/>
-          <w:b/>
-          <w:sz w:val="21"/>
-          <w:szCs w:val="21"/>
-        </w:rPr>
-        <w:t xml:space="preserve">Out of Date Tracker </w:t>
-      </w:r>
-      <w:r>
-        <w:rPr>
-          <w:rFonts w:eastAsia="Calibri" w:cs="Calibri" w:ascii="FreeSans" w:hAnsi="FreeSans"/>
-          <w:b/>
-          <w:sz w:val="20"/>
-          <w:szCs w:val="20"/>
-        </w:rPr>
-        <w:t xml:space="preserve">– </w:t>
-      </w:r>
-      <w:r>
-        <w:rPr>
-          <w:rFonts w:eastAsia="Calibri" w:cs="Calibri" w:ascii="FreeSans" w:hAnsi="FreeSans"/>
-          <w:sz w:val="20"/>
-          <w:szCs w:val="20"/>
-        </w:rPr>
-        <w:t>https://out-of-date-tracker.glitch.me</w:t>
-        <w:tab/>
-      </w:r>
-    </w:p>
-    <w:p>
-      <w:pPr>
-        <w:pStyle w:val="Normal"/>
-        <w:numPr>
-          <w:ilvl w:val="0"/>
-          <w:numId w:val="1"/>
-        </w:numPr>
-        <w:tabs>
-          <w:tab w:val="left" w:pos="360" w:leader="none"/>
-          <w:tab w:val="left" w:pos="720" w:leader="none"/>
-        </w:tabs>
-        <w:spacing w:lineRule="auto" w:line="240" w:before="0" w:after="0"/>
-        <w:ind w:left="360" w:hanging="360"/>
-        <w:jc w:val="both"/>
-        <w:rPr>
-          <w:rFonts w:ascii="FreeSans" w:hAnsi="FreeSans"/>
-        </w:rPr>
-      </w:pPr>
-      <w:r>
-        <w:rPr>
-          <w:rFonts w:eastAsia="Calibri" w:cs="Calibri" w:ascii="FreeSans" w:hAnsi="FreeSans"/>
-          <w:sz w:val="20"/>
-          <w:szCs w:val="20"/>
-        </w:rPr>
-        <w:t>Developed ReactJS application to allow grocers to track expiring goods</w:t>
-      </w:r>
-      <w:r>
-        <w:rPr>
-          <w:rFonts w:ascii="FreeSans" w:hAnsi="FreeSans"/>
-          <w:sz w:val="20"/>
-          <w:szCs w:val="20"/>
-        </w:rPr>
-        <w:t xml:space="preserve"> to reduce load time by at least 25%.</w:t>
-      </w:r>
-    </w:p>
-    <w:p>
-      <w:pPr>
-        <w:pStyle w:val="Normal"/>
-        <w:numPr>
-          <w:ilvl w:val="0"/>
-          <w:numId w:val="1"/>
-        </w:numPr>
-        <w:tabs>
-          <w:tab w:val="left" w:pos="360" w:leader="none"/>
-          <w:tab w:val="left" w:pos="720" w:leader="none"/>
-        </w:tabs>
-        <w:spacing w:lineRule="auto" w:line="240" w:before="0" w:after="0"/>
-        <w:ind w:left="360" w:hanging="360"/>
-        <w:jc w:val="both"/>
-        <w:rPr>
-          <w:rFonts w:ascii="FreeSans" w:hAnsi="FreeSans"/>
-        </w:rPr>
-      </w:pPr>
-      <w:r>
-        <w:rPr>
-          <w:rFonts w:eastAsia="Calibri" w:cs="Calibri" w:ascii="FreeSans" w:hAnsi="FreeSans"/>
-          <w:sz w:val="20"/>
-          <w:szCs w:val="20"/>
-        </w:rPr>
-        <w:t>Engaged in workflow automation to execute and deliver project three days ahead of schedule while focusing on MVP.</w:t>
-      </w:r>
-    </w:p>
-    <w:p>
-      <w:pPr>
-        <w:pStyle w:val="Normal"/>
-        <w:tabs>
-          <w:tab w:val="right" w:pos="10368" w:leader="none"/>
-        </w:tabs>
-        <w:spacing w:lineRule="auto" w:line="240" w:before="60" w:after="0"/>
-        <w:rPr>
-          <w:rFonts w:ascii="Calibri" w:hAnsi="Calibri" w:eastAsia="Calibri" w:cs="Calibri"/>
-          <w:sz w:val="20"/>
-          <w:szCs w:val="20"/>
-        </w:rPr>
-      </w:pPr>
-      <w:r>
-        <w:rPr>
-          <w:rFonts w:eastAsia="Calibri" w:cs="Calibri" w:ascii="FreeSans" w:hAnsi="FreeSans"/>
-          <w:b/>
-          <w:sz w:val="21"/>
-          <w:szCs w:val="21"/>
-        </w:rPr>
-        <w:t>Game of Life Clone</w:t>
-      </w:r>
-      <w:r>
-        <w:rPr>
-          <w:rFonts w:eastAsia="Calibri" w:cs="Calibri" w:ascii="FreeSans" w:hAnsi="FreeSans"/>
-          <w:b/>
-          <w:sz w:val="20"/>
-          <w:szCs w:val="20"/>
-        </w:rPr>
-        <w:t xml:space="preserve">– </w:t>
-      </w:r>
-      <w:r>
-        <w:rPr>
-          <w:rFonts w:eastAsia="Calibri" w:cs="Calibri" w:ascii="FreeSans" w:hAnsi="FreeSans"/>
-          <w:sz w:val="20"/>
-          <w:szCs w:val="20"/>
-        </w:rPr>
-        <w:t xml:space="preserve">https://codepen.io/alex_cannon/pen/modzve </w:t>
-        <w:tab/>
-      </w:r>
-    </w:p>
-    <w:p>
-      <w:pPr>
-        <w:pStyle w:val="Normal"/>
-        <w:numPr>
-          <w:ilvl w:val="0"/>
-          <w:numId w:val="1"/>
-        </w:numPr>
-        <w:tabs>
-          <w:tab w:val="left" w:pos="360" w:leader="none"/>
-          <w:tab w:val="left" w:pos="720" w:leader="none"/>
-        </w:tabs>
-        <w:spacing w:lineRule="auto" w:line="240" w:before="0" w:after="0"/>
-        <w:ind w:left="360" w:hanging="360"/>
-        <w:jc w:val="both"/>
-        <w:rPr>
-          <w:rFonts w:ascii="FreeSans" w:hAnsi="FreeSans"/>
-        </w:rPr>
-      </w:pPr>
-      <w:r>
-        <w:rPr>
-          <w:rFonts w:eastAsia="Calibri" w:cs="Calibri" w:ascii="FreeSans" w:hAnsi="FreeSans"/>
-          <w:sz w:val="20"/>
-          <w:szCs w:val="20"/>
-        </w:rPr>
-        <w:t>Recreated Conway’s famous Game of Life simulation game with ReactJS.</w:t>
-      </w:r>
-    </w:p>
-    <w:p>
-      <w:pPr>
-        <w:pStyle w:val="Normal"/>
-        <w:numPr>
-          <w:ilvl w:val="0"/>
-          <w:numId w:val="1"/>
-        </w:numPr>
-        <w:tabs>
-          <w:tab w:val="left" w:pos="360" w:leader="none"/>
-          <w:tab w:val="left" w:pos="720" w:leader="none"/>
-        </w:tabs>
-        <w:spacing w:lineRule="auto" w:line="240" w:before="0" w:after="0"/>
-        <w:ind w:left="360" w:hanging="360"/>
-        <w:jc w:val="both"/>
-        <w:rPr>
-          <w:rFonts w:ascii="FreeSans" w:hAnsi="FreeSans"/>
-        </w:rPr>
-      </w:pPr>
-      <w:r>
-        <w:rPr>
-          <w:rFonts w:eastAsia="Calibri" w:cs="Calibri" w:ascii="FreeSans" w:hAnsi="FreeSans"/>
-          <w:sz w:val="20"/>
-          <w:szCs w:val="20"/>
-        </w:rPr>
-        <w:t>Utilized bootstrap to streamline styling process, cutting work-time by at least 25%.</w:t>
-      </w:r>
-    </w:p>
-    <w:p>
-      <w:pPr>
-        <w:pStyle w:val="Normal"/>
-        <w:tabs>
-          <w:tab w:val="right" w:pos="10368" w:leader="none"/>
-        </w:tabs>
-        <w:spacing w:lineRule="auto" w:line="240" w:before="60" w:after="0"/>
-        <w:rPr>
-          <w:rFonts w:ascii="Calibri" w:hAnsi="Calibri" w:eastAsia="Calibri" w:cs="Calibri"/>
-          <w:sz w:val="20"/>
-          <w:szCs w:val="20"/>
-        </w:rPr>
-      </w:pPr>
-      <w:r>
-        <w:rPr>
-          <w:rFonts w:eastAsia="Calibri" w:cs="Calibri" w:ascii="FreeSans" w:hAnsi="FreeSans"/>
-          <w:b/>
-          <w:sz w:val="21"/>
-          <w:szCs w:val="21"/>
-        </w:rPr>
-        <w:t>Tic Tac Toe: Ultra</w:t>
-      </w:r>
-      <w:r>
-        <w:rPr>
-          <w:rFonts w:eastAsia="Calibri" w:cs="Calibri" w:ascii="FreeSans" w:hAnsi="FreeSans"/>
-          <w:b/>
-          <w:sz w:val="20"/>
-          <w:szCs w:val="20"/>
-        </w:rPr>
-        <w:t xml:space="preserve">– </w:t>
-      </w:r>
-      <w:r>
-        <w:rPr>
-          <w:rFonts w:eastAsia="Calibri" w:cs="Calibri" w:ascii="FreeSans" w:hAnsi="FreeSans"/>
-          <w:sz w:val="20"/>
-          <w:szCs w:val="20"/>
-        </w:rPr>
-        <w:t>https://codepen.io/alex_cannon/pen/ngmdgo</w:t>
-        <w:tab/>
-      </w:r>
-    </w:p>
-    <w:p>
-      <w:pPr>
-        <w:pStyle w:val="Normal"/>
-        <w:numPr>
-          <w:ilvl w:val="0"/>
-          <w:numId w:val="1"/>
-        </w:numPr>
-        <w:tabs>
-          <w:tab w:val="left" w:pos="360" w:leader="none"/>
-          <w:tab w:val="left" w:pos="720" w:leader="none"/>
-        </w:tabs>
-        <w:spacing w:lineRule="auto" w:line="240" w:before="0" w:after="0"/>
-        <w:ind w:left="360" w:hanging="360"/>
-        <w:jc w:val="both"/>
-        <w:rPr>
-          <w:rFonts w:ascii="FreeSans" w:hAnsi="FreeSans"/>
-        </w:rPr>
-      </w:pPr>
-      <w:r>
-        <w:rPr>
-          <w:rFonts w:eastAsia="Calibri" w:cs="Calibri" w:ascii="FreeSans" w:hAnsi="FreeSans"/>
-          <w:sz w:val="20"/>
-          <w:szCs w:val="20"/>
-        </w:rPr>
-        <w:t>Built and delivered fun single or two-player capable Tic Tac Toe game with  JQuery; delivered two days early.</w:t>
       </w:r>
     </w:p>
     <w:p>
@@ -1374,30 +1577,38 @@
         <w:shd w:val="clear" w:fill="BFBFBF"/>
         <w:spacing w:lineRule="auto" w:line="240" w:before="40" w:after="0"/>
         <w:jc w:val="center"/>
-        <w:rPr>
-          <w:b/>
-          <w:b/>
+        <w:rPr/>
+      </w:pPr>
+      <w:r>
+        <w:rPr>
+          <w:rFonts w:ascii="FreeSans" w:hAnsi="FreeSans"/>
+          <w:b w:val="false"/>
+          <w:bCs w:val="false"/>
           <w:smallCaps/>
         </w:rPr>
-      </w:pPr>
+        <w:t xml:space="preserve">Education / </w:t>
+      </w:r>
       <w:r>
         <w:rPr>
           <w:rFonts w:ascii="FreeSans" w:hAnsi="FreeSans"/>
-          <w:b/>
+          <w:b w:val="false"/>
+          <w:bCs w:val="false"/>
           <w:smallCaps/>
         </w:rPr>
-        <w:t>Professional Experience</w:t>
+        <w:t>Certifications</w:t>
       </w:r>
     </w:p>
     <w:p>
       <w:pPr>
         <w:pStyle w:val="Normal"/>
-        <w:tabs>
-          <w:tab w:val="right" w:pos="10368" w:leader="none"/>
-        </w:tabs>
-        <w:spacing w:lineRule="auto" w:line="240" w:before="60" w:after="0"/>
-        <w:rPr>
-          <w:rFonts w:ascii="Calibri" w:hAnsi="Calibri" w:eastAsia="Calibri" w:cs="Calibri"/>
+        <w:spacing w:lineRule="auto" w:line="240" w:before="40" w:after="0"/>
+        <w:rPr>
+          <w:b w:val="false"/>
+          <w:b w:val="false"/>
+          <w:bCs w:val="false"/>
+          <w:i w:val="false"/>
+          <w:i w:val="false"/>
+          <w:iCs w:val="false"/>
           <w:sz w:val="21"/>
           <w:szCs w:val="21"/>
         </w:rPr>
@@ -1405,48 +1616,74 @@
       <w:r>
         <w:rPr>
           <w:rFonts w:eastAsia="Calibri" w:cs="Calibri" w:ascii="FreeSans" w:hAnsi="FreeSans"/>
-          <w:b/>
+          <w:b w:val="false"/>
+          <w:bCs w:val="false"/>
+          <w:i w:val="false"/>
+          <w:iCs w:val="false"/>
           <w:sz w:val="21"/>
           <w:szCs w:val="21"/>
         </w:rPr>
-        <w:t>Service Supervisor</w:t>
+        <w:t xml:space="preserve">Software Engineering </w:t>
       </w:r>
       <w:r>
         <w:rPr>
           <w:rFonts w:eastAsia="Wingdings 2" w:cs="Wingdings 2" w:ascii="FreeSans" w:hAnsi="FreeSans"/>
-          <w:b/>
+          <w:b w:val="false"/>
+          <w:bCs w:val="false"/>
+          <w:i/>
+          <w:iCs w:val="false"/>
           <w:sz w:val="21"/>
           <w:szCs w:val="21"/>
         </w:rPr>
-        <w:t>✦</w:t>
+        <w:t xml:space="preserve">✦ </w:t>
       </w:r>
       <w:r>
         <w:rPr>
           <w:rFonts w:eastAsia="Calibri" w:cs="Calibri" w:ascii="FreeSans" w:hAnsi="FreeSans"/>
+          <w:b w:val="false"/>
+          <w:bCs w:val="false"/>
           <w:i/>
+          <w:iCs/>
           <w:sz w:val="21"/>
           <w:szCs w:val="21"/>
         </w:rPr>
-        <w:t>Safeway</w:t>
-      </w:r>
-      <w:r>
-        <w:rPr>
-          <w:rFonts w:eastAsia="Wingdings 2" w:cs="Wingdings 2" w:ascii="FreeSans" w:hAnsi="FreeSans"/>
-          <w:b/>
+        <w:t>Free Code Camp</w:t>
+      </w:r>
+      <w:r>
+        <w:rPr>
+          <w:rFonts w:eastAsia="Calibri" w:cs="Calibri" w:ascii="FreeSans" w:hAnsi="FreeSans"/>
+          <w:b w:val="false"/>
+          <w:bCs w:val="false"/>
+          <w:i w:val="false"/>
+          <w:iCs w:val="false"/>
           <w:sz w:val="21"/>
           <w:szCs w:val="21"/>
         </w:rPr>
-        <w:t>✦</w:t>
-      </w:r>
-      <w:r>
-        <w:rPr>
-          <w:rFonts w:eastAsia="Calibri" w:cs="Calibri" w:ascii="FreeSans" w:hAnsi="FreeSans"/>
+        <w:t xml:space="preserve"> </w:t>
+      </w:r>
+      <w:r>
+        <w:rPr>
+          <w:rFonts w:eastAsia="Wingdings 2" w:cs="Wingdings 2" w:ascii="FreeSans" w:hAnsi="FreeSans"/>
+          <w:b w:val="false"/>
+          <w:bCs w:val="false"/>
+          <w:i/>
+          <w:iCs w:val="false"/>
           <w:sz w:val="21"/>
           <w:szCs w:val="21"/>
         </w:rPr>
-        <w:t>Grand Junction, CO</w:t>
-        <w:tab/>
-        <w:t xml:space="preserve">                                                                                                          6/2016 – Present</w:t>
+        <w:t xml:space="preserve">✦ </w:t>
+      </w:r>
+      <w:r>
+        <w:rPr>
+          <w:rFonts w:eastAsia="Wingdings 2" w:cs="Wingdings 2" w:ascii="FreeSans" w:hAnsi="FreeSans"/>
+          <w:b w:val="false"/>
+          <w:bCs w:val="false"/>
+          <w:i w:val="false"/>
+          <w:iCs w:val="false"/>
+          <w:sz w:val="21"/>
+          <w:szCs w:val="21"/>
+        </w:rPr>
+        <w:t>Online</w:t>
       </w:r>
     </w:p>
     <w:p>
@@ -1464,108 +1701,27 @@
         <w:ind w:left="360" w:hanging="360"/>
         <w:jc w:val="both"/>
         <w:rPr>
-          <w:rFonts w:ascii="FreeSans" w:hAnsi="FreeSans"/>
+          <w:b w:val="false"/>
+          <w:b w:val="false"/>
+          <w:bCs w:val="false"/>
+          <w:i w:val="false"/>
+          <w:i w:val="false"/>
+          <w:iCs w:val="false"/>
+          <w:sz w:val="21"/>
+          <w:szCs w:val="21"/>
         </w:rPr>
       </w:pPr>
       <w:r>
         <w:rPr>
           <w:rFonts w:eastAsia="Calibri" w:cs="Calibri" w:ascii="FreeSans" w:hAnsi="FreeSans"/>
+          <w:b w:val="false"/>
+          <w:bCs w:val="false"/>
+          <w:i w:val="false"/>
+          <w:iCs w:val="false"/>
           <w:sz w:val="20"/>
           <w:szCs w:val="20"/>
         </w:rPr>
-        <w:t>Progressed through two promotions and tapped as Service Supervisor, holding concurrent accountability for personnel management, security/safety, inventory, and receiving. Served in many interim roles as necessary.</w:t>
-      </w:r>
-    </w:p>
-    <w:p>
-      <w:pPr>
-        <w:pStyle w:val="Normal"/>
-        <w:numPr>
-          <w:ilvl w:val="1"/>
-          <w:numId w:val="1"/>
-        </w:numPr>
-        <w:tabs>
-          <w:tab w:val="left" w:pos="360" w:leader="none"/>
-          <w:tab w:val="left" w:pos="720" w:leader="none"/>
-        </w:tabs>
-        <w:spacing w:lineRule="auto" w:line="240" w:before="10" w:after="0"/>
-        <w:ind w:left="720" w:hanging="360"/>
-        <w:jc w:val="both"/>
-        <w:rPr>
-          <w:sz w:val="20"/>
-          <w:szCs w:val="20"/>
-        </w:rPr>
-      </w:pPr>
-      <w:r>
-        <w:rPr>
-          <w:rFonts w:eastAsia="Calibri" w:cs="Calibri" w:ascii="FreeSans" w:hAnsi="FreeSans"/>
-          <w:sz w:val="20"/>
-          <w:szCs w:val="20"/>
-        </w:rPr>
-        <w:t>Owned management and security over up to $15K nightly.</w:t>
-      </w:r>
-    </w:p>
-    <w:p>
-      <w:pPr>
-        <w:pStyle w:val="Normal"/>
-        <w:numPr>
-          <w:ilvl w:val="1"/>
-          <w:numId w:val="1"/>
-        </w:numPr>
-        <w:tabs>
-          <w:tab w:val="left" w:pos="360" w:leader="none"/>
-          <w:tab w:val="left" w:pos="720" w:leader="none"/>
-        </w:tabs>
-        <w:spacing w:lineRule="auto" w:line="240" w:before="10" w:after="0"/>
-        <w:ind w:left="720" w:hanging="360"/>
-        <w:jc w:val="both"/>
-        <w:rPr>
-          <w:sz w:val="20"/>
-          <w:szCs w:val="20"/>
-        </w:rPr>
-      </w:pPr>
-      <w:r>
-        <w:rPr>
-          <w:rFonts w:eastAsia="Calibri" w:cs="Calibri" w:ascii="FreeSans" w:hAnsi="FreeSans"/>
-          <w:sz w:val="20"/>
-          <w:szCs w:val="20"/>
-        </w:rPr>
-        <w:t>Effectively manage vendor errors, handling up to $4K in transactions and large store transfers of 100+ inventory items.</w:t>
-      </w:r>
-    </w:p>
-    <w:p>
-      <w:pPr>
-        <w:pStyle w:val="Normal"/>
-        <w:numPr>
-          <w:ilvl w:val="1"/>
-          <w:numId w:val="1"/>
-        </w:numPr>
-        <w:tabs>
-          <w:tab w:val="left" w:pos="360" w:leader="none"/>
-          <w:tab w:val="left" w:pos="720" w:leader="none"/>
-        </w:tabs>
-        <w:spacing w:lineRule="auto" w:line="240" w:before="10" w:after="0"/>
-        <w:ind w:left="720" w:hanging="360"/>
-        <w:jc w:val="both"/>
-        <w:rPr>
-          <w:sz w:val="20"/>
-          <w:szCs w:val="20"/>
-        </w:rPr>
-      </w:pPr>
-      <w:r>
-        <w:rPr>
-          <w:rFonts w:eastAsia="Calibri" w:cs="Calibri" w:ascii="FreeSans" w:hAnsi="FreeSans"/>
-          <w:sz w:val="20"/>
-          <w:szCs w:val="20"/>
-        </w:rPr>
-        <w:t xml:space="preserve">Champion and facilitate various initiatives to maintain </w:t>
-      </w:r>
-      <w:r>
-        <w:rPr>
-          <w:rFonts w:ascii="FreeSans" w:hAnsi="FreeSans"/>
-          <w:sz w:val="20"/>
-          <w:szCs w:val="20"/>
-        </w:rPr>
-        <w:t>safe and professional work practices.</w:t>
+        <w:t>Developed over 30+ web applications through rigorous online boot-camp. Achieved Front-End Development, Responsive Web Design, JavaScript Algorithms and Data Structures, and Front-End Libraries certifications totaling in over 1500+ hours studying and advancing skills in bleeding edge technology, standards, and methodologies.</w:t>
       </w:r>
     </w:p>
     <w:p>
@@ -1587,72 +1743,8 @@
       <w:r>
         <w:rPr>
           <w:rFonts w:ascii="FreeSans" w:hAnsi="FreeSans"/>
-          <w:b/>
-          <w:smallCaps/>
-        </w:rPr>
-        <w:t>Certifications</w:t>
-      </w:r>
-    </w:p>
-    <w:p>
-      <w:pPr>
-        <w:pStyle w:val="Normal"/>
-        <w:numPr>
-          <w:ilvl w:val="0"/>
-          <w:numId w:val="2"/>
-        </w:numPr>
-        <w:spacing w:lineRule="auto" w:line="240" w:before="40" w:after="0"/>
-        <w:ind w:left="360" w:hanging="360"/>
-        <w:rPr>
-          <w:rFonts w:ascii="FreeSans" w:hAnsi="FreeSans"/>
-        </w:rPr>
-      </w:pPr>
-      <w:r>
-        <w:rPr>
-          <w:rFonts w:eastAsia="Calibri" w:cs="Calibri" w:ascii="FreeSans" w:hAnsi="FreeSans"/>
-          <w:sz w:val="20"/>
-          <w:szCs w:val="20"/>
-          <w:u w:val="single"/>
-        </w:rPr>
-        <w:t>Freecodecamp Certifications</w:t>
-      </w:r>
-      <w:r>
-        <w:rPr>
-          <w:rFonts w:eastAsia="Calibri" w:cs="Calibri" w:ascii="FreeSans" w:hAnsi="FreeSans"/>
-          <w:sz w:val="20"/>
-          <w:szCs w:val="20"/>
-        </w:rPr>
-        <w:t xml:space="preserve"> (~10 Hrs. Each to Completion): </w:t>
-      </w:r>
-      <w:r>
-        <w:rPr>
-          <w:rFonts w:eastAsia="Calibri" w:cs="Calibri" w:ascii="FreeSans" w:hAnsi="FreeSans"/>
-          <w:i/>
-          <w:sz w:val="20"/>
-          <w:szCs w:val="20"/>
-        </w:rPr>
-        <w:t>Front End | Responsive Web Design | Javascript Algorithms and Data Structure | Front End Libraries | Data Visualization | Apis and Microservices</w:t>
-      </w:r>
-    </w:p>
-    <w:p>
-      <w:pPr>
-        <w:pStyle w:val="Normal"/>
-        <w:pBdr>
-          <w:top w:val="single" w:sz="12" w:space="1" w:color="000000"/>
-          <w:bottom w:val="single" w:sz="4" w:space="1" w:color="000000"/>
-        </w:pBdr>
-        <w:shd w:val="clear" w:fill="BFBFBF"/>
-        <w:spacing w:lineRule="auto" w:line="240" w:before="40" w:after="0"/>
-        <w:jc w:val="center"/>
-        <w:rPr>
-          <w:b/>
-          <w:b/>
-          <w:smallCaps/>
-        </w:rPr>
-      </w:pPr>
-      <w:r>
-        <w:rPr>
-          <w:rFonts w:ascii="FreeSans" w:hAnsi="FreeSans"/>
-          <w:b/>
+          <w:b w:val="false"/>
+          <w:bCs w:val="false"/>
           <w:smallCaps/>
         </w:rPr>
         <w:t>Technical Skills</w:t>
@@ -1709,7 +1801,8 @@
             <w:r>
               <w:rPr>
                 <w:rFonts w:eastAsia="Calibri" w:cs="Calibri" w:ascii="FreeSans" w:hAnsi="FreeSans"/>
-                <w:b/>
+                <w:b w:val="false"/>
+                <w:bCs w:val="false"/>
                 <w:smallCaps/>
                 <w:sz w:val="20"/>
                 <w:szCs w:val="20"/>
@@ -1741,6 +1834,8 @@
             <w:r>
               <w:rPr>
                 <w:rFonts w:eastAsia="Calibri" w:cs="Calibri" w:ascii="FreeSans" w:hAnsi="FreeSans"/>
+                <w:b w:val="false"/>
+                <w:bCs w:val="false"/>
                 <w:sz w:val="20"/>
                 <w:szCs w:val="20"/>
               </w:rPr>
@@ -1778,7 +1873,8 @@
             <w:r>
               <w:rPr>
                 <w:rFonts w:eastAsia="Calibri" w:cs="Calibri" w:ascii="FreeSans" w:hAnsi="FreeSans"/>
-                <w:b/>
+                <w:b w:val="false"/>
+                <w:bCs w:val="false"/>
                 <w:smallCaps/>
                 <w:sz w:val="20"/>
                 <w:szCs w:val="20"/>
@@ -1802,7 +1898,10 @@
               <w:pStyle w:val="Normal"/>
               <w:spacing w:lineRule="auto" w:line="240" w:before="20" w:after="0"/>
               <w:rPr>
-                <w:rFonts w:ascii="Calibri" w:hAnsi="Calibri" w:eastAsia="Calibri" w:cs="Calibri"/>
+                <w:rFonts w:ascii="FreeSans" w:hAnsi="FreeSans"/>
+                <w:b w:val="false"/>
+                <w:b w:val="false"/>
+                <w:bCs w:val="false"/>
                 <w:sz w:val="20"/>
                 <w:szCs w:val="20"/>
               </w:rPr>
@@ -1810,14 +1909,18 @@
             <w:r>
               <w:rPr>
                 <w:rFonts w:eastAsia="Calibri" w:cs="Calibri" w:ascii="FreeSans" w:hAnsi="FreeSans"/>
+                <w:b w:val="false"/>
+                <w:bCs w:val="false"/>
                 <w:sz w:val="20"/>
                 <w:szCs w:val="20"/>
               </w:rPr>
-              <w:t xml:space="preserve">Sass/Scss, React-Dom, React-Router, Server-Side Rendering, PassportJS, NPM, Webpack, D3 </w:t>
+              <w:t xml:space="preserve">Sass/Scss, React-Dom, React-Router, Server-Side Rendering, PassportJS, npm, Webpack, D3 </w:t>
             </w:r>
             <w:r>
               <w:rPr>
                 <w:rFonts w:eastAsia="Calibri" w:cs="Calibri" w:ascii="FreeSans" w:hAnsi="FreeSans"/>
+                <w:b w:val="false"/>
+                <w:bCs w:val="false"/>
                 <w:i/>
                 <w:sz w:val="20"/>
                 <w:szCs w:val="20"/>
@@ -1827,10 +1930,12 @@
             <w:r>
               <w:rPr>
                 <w:rFonts w:eastAsia="Calibri" w:cs="Calibri" w:ascii="FreeSans" w:hAnsi="FreeSans"/>
+                <w:b w:val="false"/>
+                <w:bCs w:val="false"/>
                 <w:sz w:val="20"/>
                 <w:szCs w:val="20"/>
               </w:rPr>
-              <w:t>, JSON, MongoDB, Mongoose, MySQL, Bycrypt, MS Office, Wordpress</w:t>
+              <w:t>, JSON, MongoDB, Mongoose, MySQL, Wordpress (nominal), python (nominal), docker, kubernetes, continuous integration, continuous delivery</w:t>
             </w:r>
           </w:p>
         </w:tc>
@@ -1901,7 +2006,8 @@
       </w:pPr>
       <w:rPr>
         <w:rFonts w:ascii="Noto Sans Symbols" w:hAnsi="Noto Sans Symbols" w:cs="Noto Sans Symbols" w:hint="default"/>
-        <w:sz w:val="22"/>
+        <w:sz w:val="21"/>
+        <w:b w:val="false"/>
         <w:szCs w:val="22"/>
         <w:rFonts w:cs="Noto Sans Symbols"/>
         <w:color w:val="000000"/>
@@ -1950,14 +2056,14 @@
     <w:lvl w:ilvl="4">
       <w:start w:val="1"/>
       <w:numFmt w:val="bullet"/>
-      <w:lvlText w:val="o"/>
+      <w:lvlText w:val=""/>
       <w:lvlJc w:val="left"/>
       <w:pPr>
         <w:ind w:left="3240" w:hanging="360"/>
       </w:pPr>
       <w:rPr>
-        <w:rFonts w:ascii="Courier New" w:hAnsi="Courier New" w:cs="Courier New" w:hint="default"/>
-        <w:rFonts w:cs="Courier New"/>
+        <w:rFonts w:ascii="Symbol" w:hAnsi="Symbol" w:cs="Symbol" w:hint="default"/>
+        <w:rFonts w:cs="OpenSymbol"/>
       </w:rPr>
     </w:lvl>
     <w:lvl w:ilvl="5">
@@ -2025,6 +2131,8 @@
       <w:rPr>
         <w:rFonts w:ascii="Noto Sans Symbols" w:hAnsi="Noto Sans Symbols" w:cs="Noto Sans Symbols" w:hint="default"/>
         <w:sz w:val="22"/>
+        <w:i w:val="false"/>
+        <w:b w:val="false"/>
         <w:szCs w:val="22"/>
         <w:rFonts w:cs="Noto Sans Symbols"/>
         <w:color w:val="000000"/>
@@ -2138,129 +2246,6 @@
   <w:abstractNum w:abstractNumId="3">
     <w:lvl w:ilvl="0">
       <w:start w:val="1"/>
-      <w:numFmt w:val="bullet"/>
-      <w:lvlText w:val="▪"/>
-      <w:lvlJc w:val="left"/>
-      <w:pPr>
-        <w:ind w:left="360" w:hanging="360"/>
-      </w:pPr>
-      <w:rPr>
-        <w:rFonts w:ascii="Noto Sans Symbols" w:hAnsi="Noto Sans Symbols" w:cs="Noto Sans Symbols" w:hint="default"/>
-        <w:sz w:val="22"/>
-        <w:i w:val="false"/>
-        <w:szCs w:val="22"/>
-        <w:rFonts w:cs="Noto Sans Symbols"/>
-        <w:color w:val="000000"/>
-      </w:rPr>
-    </w:lvl>
-    <w:lvl w:ilvl="1">
-      <w:start w:val="1"/>
-      <w:numFmt w:val="bullet"/>
-      <w:lvlText w:val="o"/>
-      <w:lvlJc w:val="left"/>
-      <w:pPr>
-        <w:ind w:left="1080" w:hanging="360"/>
-      </w:pPr>
-      <w:rPr>
-        <w:rFonts w:ascii="Courier New" w:hAnsi="Courier New" w:cs="Courier New" w:hint="default"/>
-        <w:rFonts w:cs="Courier New"/>
-      </w:rPr>
-    </w:lvl>
-    <w:lvl w:ilvl="2">
-      <w:start w:val="1"/>
-      <w:numFmt w:val="bullet"/>
-      <w:lvlText w:val="▪"/>
-      <w:lvlJc w:val="left"/>
-      <w:pPr>
-        <w:ind w:left="1800" w:hanging="360"/>
-      </w:pPr>
-      <w:rPr>
-        <w:rFonts w:ascii="Noto Sans Symbols" w:hAnsi="Noto Sans Symbols" w:cs="Noto Sans Symbols" w:hint="default"/>
-        <w:rFonts w:cs="Noto Sans Symbols"/>
-      </w:rPr>
-    </w:lvl>
-    <w:lvl w:ilvl="3">
-      <w:start w:val="1"/>
-      <w:numFmt w:val="bullet"/>
-      <w:lvlText w:val="●"/>
-      <w:lvlJc w:val="left"/>
-      <w:pPr>
-        <w:ind w:left="2520" w:hanging="360"/>
-      </w:pPr>
-      <w:rPr>
-        <w:rFonts w:ascii="Noto Sans Symbols" w:hAnsi="Noto Sans Symbols" w:cs="Noto Sans Symbols" w:hint="default"/>
-        <w:rFonts w:cs="Noto Sans Symbols"/>
-      </w:rPr>
-    </w:lvl>
-    <w:lvl w:ilvl="4">
-      <w:start w:val="1"/>
-      <w:numFmt w:val="bullet"/>
-      <w:lvlText w:val="o"/>
-      <w:lvlJc w:val="left"/>
-      <w:pPr>
-        <w:ind w:left="3240" w:hanging="360"/>
-      </w:pPr>
-      <w:rPr>
-        <w:rFonts w:ascii="Courier New" w:hAnsi="Courier New" w:cs="Courier New" w:hint="default"/>
-        <w:rFonts w:cs="Courier New"/>
-      </w:rPr>
-    </w:lvl>
-    <w:lvl w:ilvl="5">
-      <w:start w:val="1"/>
-      <w:numFmt w:val="bullet"/>
-      <w:lvlText w:val="▪"/>
-      <w:lvlJc w:val="left"/>
-      <w:pPr>
-        <w:ind w:left="3960" w:hanging="360"/>
-      </w:pPr>
-      <w:rPr>
-        <w:rFonts w:ascii="Noto Sans Symbols" w:hAnsi="Noto Sans Symbols" w:cs="Noto Sans Symbols" w:hint="default"/>
-        <w:rFonts w:cs="Noto Sans Symbols"/>
-      </w:rPr>
-    </w:lvl>
-    <w:lvl w:ilvl="6">
-      <w:start w:val="1"/>
-      <w:numFmt w:val="bullet"/>
-      <w:lvlText w:val="●"/>
-      <w:lvlJc w:val="left"/>
-      <w:pPr>
-        <w:ind w:left="4680" w:hanging="360"/>
-      </w:pPr>
-      <w:rPr>
-        <w:rFonts w:ascii="Noto Sans Symbols" w:hAnsi="Noto Sans Symbols" w:cs="Noto Sans Symbols" w:hint="default"/>
-        <w:rFonts w:cs="Noto Sans Symbols"/>
-      </w:rPr>
-    </w:lvl>
-    <w:lvl w:ilvl="7">
-      <w:start w:val="1"/>
-      <w:numFmt w:val="bullet"/>
-      <w:lvlText w:val="o"/>
-      <w:lvlJc w:val="left"/>
-      <w:pPr>
-        <w:ind w:left="5400" w:hanging="360"/>
-      </w:pPr>
-      <w:rPr>
-        <w:rFonts w:ascii="Courier New" w:hAnsi="Courier New" w:cs="Courier New" w:hint="default"/>
-        <w:rFonts w:cs="Courier New"/>
-      </w:rPr>
-    </w:lvl>
-    <w:lvl w:ilvl="8">
-      <w:start w:val="1"/>
-      <w:numFmt w:val="bullet"/>
-      <w:lvlText w:val="▪"/>
-      <w:lvlJc w:val="left"/>
-      <w:pPr>
-        <w:ind w:left="6120" w:hanging="360"/>
-      </w:pPr>
-      <w:rPr>
-        <w:rFonts w:ascii="Noto Sans Symbols" w:hAnsi="Noto Sans Symbols" w:cs="Noto Sans Symbols" w:hint="default"/>
-        <w:rFonts w:cs="Noto Sans Symbols"/>
-      </w:rPr>
-    </w:lvl>
-  </w:abstractNum>
-  <w:abstractNum w:abstractNumId="4">
-    <w:lvl w:ilvl="0">
-      <w:start w:val="1"/>
       <w:numFmt w:val="none"/>
       <w:suff w:val="nothing"/>
       <w:lvlText w:val=""/>
@@ -2358,9 +2343,6 @@
   </w:num>
   <w:num w:numId="3">
     <w:abstractNumId w:val="3"/>
-  </w:num>
-  <w:num w:numId="4">
-    <w:abstractNumId w:val="4"/>
   </w:num>
 </w:numbering>
 </file>
@@ -2399,13 +2381,16 @@
   </w:style>
   <w:style w:type="paragraph" w:styleId="Heading1">
     <w:name w:val="Heading 1"/>
+    <w:basedOn w:val="Normal"/>
     <w:next w:val="Normal"/>
     <w:qFormat/>
     <w:pPr>
       <w:keepNext w:val="true"/>
       <w:keepLines/>
       <w:widowControl w:val="false"/>
+      <w:bidi w:val="0"/>
       <w:spacing w:lineRule="auto" w:line="240" w:before="480" w:after="120"/>
+      <w:jc w:val="left"/>
     </w:pPr>
     <w:rPr>
       <w:rFonts w:ascii="Calibri" w:hAnsi="Calibri" w:eastAsia="Calibri" w:cs="Calibri"/>
@@ -2419,11 +2404,13 @@
   </w:style>
   <w:style w:type="paragraph" w:styleId="Heading2">
     <w:name w:val="Heading 2"/>
+    <w:basedOn w:val="Normal"/>
     <w:next w:val="Normal"/>
     <w:qFormat/>
     <w:pPr>
       <w:keepNext w:val="true"/>
       <w:widowControl w:val="false"/>
+      <w:bidi w:val="0"/>
       <w:spacing w:lineRule="auto" w:line="240" w:before="0" w:after="0"/>
       <w:jc w:val="center"/>
     </w:pPr>
@@ -2439,13 +2426,16 @@
   </w:style>
   <w:style w:type="paragraph" w:styleId="Heading3">
     <w:name w:val="Heading 3"/>
+    <w:basedOn w:val="Normal"/>
     <w:next w:val="Normal"/>
     <w:qFormat/>
     <w:pPr>
       <w:keepNext w:val="true"/>
       <w:keepLines/>
       <w:widowControl w:val="false"/>
+      <w:bidi w:val="0"/>
       <w:spacing w:lineRule="auto" w:line="240" w:before="280" w:after="80"/>
+      <w:jc w:val="left"/>
     </w:pPr>
     <w:rPr>
       <w:rFonts w:ascii="Calibri" w:hAnsi="Calibri" w:eastAsia="Calibri" w:cs="Calibri"/>
@@ -2459,13 +2449,16 @@
   </w:style>
   <w:style w:type="paragraph" w:styleId="Heading4">
     <w:name w:val="Heading 4"/>
+    <w:basedOn w:val="Normal"/>
     <w:next w:val="Normal"/>
     <w:qFormat/>
     <w:pPr>
       <w:keepNext w:val="true"/>
       <w:keepLines/>
       <w:widowControl w:val="false"/>
+      <w:bidi w:val="0"/>
       <w:spacing w:lineRule="auto" w:line="240" w:before="240" w:after="40"/>
+      <w:jc w:val="left"/>
     </w:pPr>
     <w:rPr>
       <w:rFonts w:ascii="Calibri" w:hAnsi="Calibri" w:eastAsia="Calibri" w:cs="Calibri"/>
@@ -2479,13 +2472,16 @@
   </w:style>
   <w:style w:type="paragraph" w:styleId="Heading5">
     <w:name w:val="Heading 5"/>
+    <w:basedOn w:val="Normal"/>
     <w:next w:val="Normal"/>
     <w:qFormat/>
     <w:pPr>
       <w:keepNext w:val="true"/>
       <w:keepLines/>
       <w:widowControl w:val="false"/>
+      <w:bidi w:val="0"/>
       <w:spacing w:lineRule="auto" w:line="240" w:before="220" w:after="40"/>
+      <w:jc w:val="left"/>
     </w:pPr>
     <w:rPr>
       <w:rFonts w:ascii="Calibri" w:hAnsi="Calibri" w:eastAsia="Calibri" w:cs="Calibri"/>
@@ -2499,13 +2495,16 @@
   </w:style>
   <w:style w:type="paragraph" w:styleId="Heading6">
     <w:name w:val="Heading 6"/>
+    <w:basedOn w:val="Normal"/>
     <w:next w:val="Normal"/>
     <w:qFormat/>
     <w:pPr>
       <w:keepNext w:val="true"/>
       <w:keepLines/>
       <w:widowControl w:val="false"/>
+      <w:bidi w:val="0"/>
       <w:spacing w:lineRule="auto" w:line="240" w:before="200" w:after="40"/>
+      <w:jc w:val="left"/>
     </w:pPr>
     <w:rPr>
       <w:rFonts w:ascii="Calibri" w:hAnsi="Calibri" w:eastAsia="Calibri" w:cs="Calibri"/>
@@ -2951,6 +2950,547 @@
     <w:rPr>
       <w:rFonts w:ascii="FreeSans" w:hAnsi="FreeSans" w:eastAsia="Calibri" w:cs="Calibri"/>
       <w:b w:val="false"/>
+      <w:i w:val="false"/>
+      <w:caps w:val="false"/>
+      <w:smallCaps w:val="false"/>
+      <w:strike w:val="false"/>
+      <w:dstrike w:val="false"/>
+      <w:color w:val="0563C1"/>
+      <w:position w:val="0"/>
+      <w:sz w:val="20"/>
+      <w:sz w:val="20"/>
+      <w:szCs w:val="20"/>
+      <w:u w:val="single"/>
+      <w:vertAlign w:val="baseline"/>
+    </w:rPr>
+  </w:style>
+  <w:style w:type="character" w:styleId="ListLabel57">
+    <w:name w:val="ListLabel 57"/>
+    <w:qFormat/>
+    <w:rPr>
+      <w:rFonts w:ascii="FreeSans" w:hAnsi="FreeSans" w:cs="Noto Sans Symbols"/>
+      <w:color w:val="000000"/>
+      <w:sz w:val="22"/>
+      <w:szCs w:val="22"/>
+    </w:rPr>
+  </w:style>
+  <w:style w:type="character" w:styleId="ListLabel58">
+    <w:name w:val="ListLabel 58"/>
+    <w:qFormat/>
+    <w:rPr>
+      <w:rFonts w:cs="Courier New"/>
+      <w:sz w:val="20"/>
+    </w:rPr>
+  </w:style>
+  <w:style w:type="character" w:styleId="ListLabel59">
+    <w:name w:val="ListLabel 59"/>
+    <w:qFormat/>
+    <w:rPr>
+      <w:rFonts w:cs="Noto Sans Symbols"/>
+    </w:rPr>
+  </w:style>
+  <w:style w:type="character" w:styleId="ListLabel60">
+    <w:name w:val="ListLabel 60"/>
+    <w:qFormat/>
+    <w:rPr>
+      <w:rFonts w:cs="Noto Sans Symbols"/>
+    </w:rPr>
+  </w:style>
+  <w:style w:type="character" w:styleId="ListLabel61">
+    <w:name w:val="ListLabel 61"/>
+    <w:qFormat/>
+    <w:rPr>
+      <w:rFonts w:cs="Courier New"/>
+    </w:rPr>
+  </w:style>
+  <w:style w:type="character" w:styleId="ListLabel62">
+    <w:name w:val="ListLabel 62"/>
+    <w:qFormat/>
+    <w:rPr>
+      <w:rFonts w:cs="Noto Sans Symbols"/>
+    </w:rPr>
+  </w:style>
+  <w:style w:type="character" w:styleId="ListLabel63">
+    <w:name w:val="ListLabel 63"/>
+    <w:qFormat/>
+    <w:rPr>
+      <w:rFonts w:cs="Noto Sans Symbols"/>
+    </w:rPr>
+  </w:style>
+  <w:style w:type="character" w:styleId="ListLabel64">
+    <w:name w:val="ListLabel 64"/>
+    <w:qFormat/>
+    <w:rPr>
+      <w:rFonts w:cs="Courier New"/>
+    </w:rPr>
+  </w:style>
+  <w:style w:type="character" w:styleId="ListLabel65">
+    <w:name w:val="ListLabel 65"/>
+    <w:qFormat/>
+    <w:rPr>
+      <w:rFonts w:cs="Noto Sans Symbols"/>
+    </w:rPr>
+  </w:style>
+  <w:style w:type="character" w:styleId="ListLabel66">
+    <w:name w:val="ListLabel 66"/>
+    <w:qFormat/>
+    <w:rPr>
+      <w:rFonts w:ascii="FreeSans" w:hAnsi="FreeSans" w:cs="Noto Sans Symbols"/>
+      <w:color w:val="000000"/>
+      <w:sz w:val="22"/>
+      <w:szCs w:val="22"/>
+    </w:rPr>
+  </w:style>
+  <w:style w:type="character" w:styleId="ListLabel67">
+    <w:name w:val="ListLabel 67"/>
+    <w:qFormat/>
+    <w:rPr>
+      <w:rFonts w:cs="Courier New"/>
+    </w:rPr>
+  </w:style>
+  <w:style w:type="character" w:styleId="ListLabel68">
+    <w:name w:val="ListLabel 68"/>
+    <w:qFormat/>
+    <w:rPr>
+      <w:rFonts w:cs="Noto Sans Symbols"/>
+    </w:rPr>
+  </w:style>
+  <w:style w:type="character" w:styleId="ListLabel69">
+    <w:name w:val="ListLabel 69"/>
+    <w:qFormat/>
+    <w:rPr>
+      <w:rFonts w:cs="Noto Sans Symbols"/>
+    </w:rPr>
+  </w:style>
+  <w:style w:type="character" w:styleId="ListLabel70">
+    <w:name w:val="ListLabel 70"/>
+    <w:qFormat/>
+    <w:rPr>
+      <w:rFonts w:cs="Courier New"/>
+    </w:rPr>
+  </w:style>
+  <w:style w:type="character" w:styleId="ListLabel71">
+    <w:name w:val="ListLabel 71"/>
+    <w:qFormat/>
+    <w:rPr>
+      <w:rFonts w:cs="Noto Sans Symbols"/>
+    </w:rPr>
+  </w:style>
+  <w:style w:type="character" w:styleId="ListLabel72">
+    <w:name w:val="ListLabel 72"/>
+    <w:qFormat/>
+    <w:rPr>
+      <w:rFonts w:cs="Noto Sans Symbols"/>
+    </w:rPr>
+  </w:style>
+  <w:style w:type="character" w:styleId="ListLabel73">
+    <w:name w:val="ListLabel 73"/>
+    <w:qFormat/>
+    <w:rPr>
+      <w:rFonts w:cs="Courier New"/>
+    </w:rPr>
+  </w:style>
+  <w:style w:type="character" w:styleId="ListLabel74">
+    <w:name w:val="ListLabel 74"/>
+    <w:qFormat/>
+    <w:rPr>
+      <w:rFonts w:cs="Noto Sans Symbols"/>
+    </w:rPr>
+  </w:style>
+  <w:style w:type="character" w:styleId="ListLabel75">
+    <w:name w:val="ListLabel 75"/>
+    <w:qFormat/>
+    <w:rPr>
+      <w:rFonts w:ascii="FreeSans" w:hAnsi="FreeSans" w:cs="Noto Sans Symbols"/>
+      <w:i w:val="false"/>
+      <w:color w:val="000000"/>
+      <w:sz w:val="22"/>
+      <w:szCs w:val="22"/>
+    </w:rPr>
+  </w:style>
+  <w:style w:type="character" w:styleId="ListLabel76">
+    <w:name w:val="ListLabel 76"/>
+    <w:qFormat/>
+    <w:rPr>
+      <w:rFonts w:cs="Courier New"/>
+    </w:rPr>
+  </w:style>
+  <w:style w:type="character" w:styleId="ListLabel77">
+    <w:name w:val="ListLabel 77"/>
+    <w:qFormat/>
+    <w:rPr>
+      <w:rFonts w:cs="Noto Sans Symbols"/>
+    </w:rPr>
+  </w:style>
+  <w:style w:type="character" w:styleId="ListLabel78">
+    <w:name w:val="ListLabel 78"/>
+    <w:qFormat/>
+    <w:rPr>
+      <w:rFonts w:cs="Noto Sans Symbols"/>
+    </w:rPr>
+  </w:style>
+  <w:style w:type="character" w:styleId="ListLabel79">
+    <w:name w:val="ListLabel 79"/>
+    <w:qFormat/>
+    <w:rPr>
+      <w:rFonts w:cs="Courier New"/>
+    </w:rPr>
+  </w:style>
+  <w:style w:type="character" w:styleId="ListLabel80">
+    <w:name w:val="ListLabel 80"/>
+    <w:qFormat/>
+    <w:rPr>
+      <w:rFonts w:cs="Noto Sans Symbols"/>
+    </w:rPr>
+  </w:style>
+  <w:style w:type="character" w:styleId="ListLabel81">
+    <w:name w:val="ListLabel 81"/>
+    <w:qFormat/>
+    <w:rPr>
+      <w:rFonts w:cs="Noto Sans Symbols"/>
+    </w:rPr>
+  </w:style>
+  <w:style w:type="character" w:styleId="ListLabel82">
+    <w:name w:val="ListLabel 82"/>
+    <w:qFormat/>
+    <w:rPr>
+      <w:rFonts w:cs="Courier New"/>
+    </w:rPr>
+  </w:style>
+  <w:style w:type="character" w:styleId="ListLabel83">
+    <w:name w:val="ListLabel 83"/>
+    <w:qFormat/>
+    <w:rPr>
+      <w:rFonts w:cs="Noto Sans Symbols"/>
+    </w:rPr>
+  </w:style>
+  <w:style w:type="character" w:styleId="ListLabel84">
+    <w:name w:val="ListLabel 84"/>
+    <w:qFormat/>
+    <w:rPr>
+      <w:rFonts w:ascii="FreeSans" w:hAnsi="FreeSans" w:eastAsia="Calibri" w:cs="Calibri"/>
+      <w:b w:val="false"/>
+      <w:i w:val="false"/>
+      <w:caps w:val="false"/>
+      <w:smallCaps w:val="false"/>
+      <w:strike w:val="false"/>
+      <w:dstrike w:val="false"/>
+      <w:color w:val="0563C1"/>
+      <w:position w:val="0"/>
+      <w:sz w:val="20"/>
+      <w:sz w:val="20"/>
+      <w:szCs w:val="20"/>
+      <w:u w:val="single"/>
+      <w:vertAlign w:val="baseline"/>
+    </w:rPr>
+  </w:style>
+  <w:style w:type="character" w:styleId="Bullets">
+    <w:name w:val="Bullets"/>
+    <w:qFormat/>
+    <w:rPr>
+      <w:rFonts w:ascii="OpenSymbol" w:hAnsi="OpenSymbol" w:eastAsia="OpenSymbol" w:cs="OpenSymbol"/>
+    </w:rPr>
+  </w:style>
+  <w:style w:type="character" w:styleId="ListLabel85">
+    <w:name w:val="ListLabel 85"/>
+    <w:qFormat/>
+    <w:rPr>
+      <w:rFonts w:cs="Noto Sans Symbols"/>
+      <w:b w:val="false"/>
+      <w:color w:val="000000"/>
+      <w:sz w:val="21"/>
+      <w:szCs w:val="22"/>
+    </w:rPr>
+  </w:style>
+  <w:style w:type="character" w:styleId="ListLabel86">
+    <w:name w:val="ListLabel 86"/>
+    <w:qFormat/>
+    <w:rPr>
+      <w:rFonts w:cs="Courier New"/>
+      <w:sz w:val="20"/>
+    </w:rPr>
+  </w:style>
+  <w:style w:type="character" w:styleId="ListLabel87">
+    <w:name w:val="ListLabel 87"/>
+    <w:qFormat/>
+    <w:rPr>
+      <w:rFonts w:cs="Noto Sans Symbols"/>
+    </w:rPr>
+  </w:style>
+  <w:style w:type="character" w:styleId="ListLabel88">
+    <w:name w:val="ListLabel 88"/>
+    <w:qFormat/>
+    <w:rPr>
+      <w:rFonts w:cs="Noto Sans Symbols"/>
+    </w:rPr>
+  </w:style>
+  <w:style w:type="character" w:styleId="ListLabel89">
+    <w:name w:val="ListLabel 89"/>
+    <w:qFormat/>
+    <w:rPr>
+      <w:rFonts w:cs="OpenSymbol"/>
+    </w:rPr>
+  </w:style>
+  <w:style w:type="character" w:styleId="ListLabel90">
+    <w:name w:val="ListLabel 90"/>
+    <w:qFormat/>
+    <w:rPr>
+      <w:rFonts w:cs="Noto Sans Symbols"/>
+    </w:rPr>
+  </w:style>
+  <w:style w:type="character" w:styleId="ListLabel91">
+    <w:name w:val="ListLabel 91"/>
+    <w:qFormat/>
+    <w:rPr>
+      <w:rFonts w:cs="Noto Sans Symbols"/>
+    </w:rPr>
+  </w:style>
+  <w:style w:type="character" w:styleId="ListLabel92">
+    <w:name w:val="ListLabel 92"/>
+    <w:qFormat/>
+    <w:rPr>
+      <w:rFonts w:cs="Courier New"/>
+    </w:rPr>
+  </w:style>
+  <w:style w:type="character" w:styleId="ListLabel93">
+    <w:name w:val="ListLabel 93"/>
+    <w:qFormat/>
+    <w:rPr>
+      <w:rFonts w:cs="Noto Sans Symbols"/>
+    </w:rPr>
+  </w:style>
+  <w:style w:type="character" w:styleId="ListLabel94">
+    <w:name w:val="ListLabel 94"/>
+    <w:qFormat/>
+    <w:rPr>
+      <w:rFonts w:ascii="FreeSans" w:hAnsi="FreeSans" w:cs="Noto Sans Symbols"/>
+      <w:b w:val="false"/>
+      <w:i w:val="false"/>
+      <w:color w:val="000000"/>
+      <w:sz w:val="22"/>
+      <w:szCs w:val="22"/>
+    </w:rPr>
+  </w:style>
+  <w:style w:type="character" w:styleId="ListLabel95">
+    <w:name w:val="ListLabel 95"/>
+    <w:qFormat/>
+    <w:rPr>
+      <w:rFonts w:cs="Courier New"/>
+    </w:rPr>
+  </w:style>
+  <w:style w:type="character" w:styleId="ListLabel96">
+    <w:name w:val="ListLabel 96"/>
+    <w:qFormat/>
+    <w:rPr>
+      <w:rFonts w:cs="Noto Sans Symbols"/>
+    </w:rPr>
+  </w:style>
+  <w:style w:type="character" w:styleId="ListLabel97">
+    <w:name w:val="ListLabel 97"/>
+    <w:qFormat/>
+    <w:rPr>
+      <w:rFonts w:cs="Noto Sans Symbols"/>
+    </w:rPr>
+  </w:style>
+  <w:style w:type="character" w:styleId="ListLabel98">
+    <w:name w:val="ListLabel 98"/>
+    <w:qFormat/>
+    <w:rPr>
+      <w:rFonts w:cs="Courier New"/>
+    </w:rPr>
+  </w:style>
+  <w:style w:type="character" w:styleId="ListLabel99">
+    <w:name w:val="ListLabel 99"/>
+    <w:qFormat/>
+    <w:rPr>
+      <w:rFonts w:cs="Noto Sans Symbols"/>
+    </w:rPr>
+  </w:style>
+  <w:style w:type="character" w:styleId="ListLabel100">
+    <w:name w:val="ListLabel 100"/>
+    <w:qFormat/>
+    <w:rPr>
+      <w:rFonts w:cs="Noto Sans Symbols"/>
+    </w:rPr>
+  </w:style>
+  <w:style w:type="character" w:styleId="ListLabel101">
+    <w:name w:val="ListLabel 101"/>
+    <w:qFormat/>
+    <w:rPr>
+      <w:rFonts w:cs="Courier New"/>
+    </w:rPr>
+  </w:style>
+  <w:style w:type="character" w:styleId="ListLabel102">
+    <w:name w:val="ListLabel 102"/>
+    <w:qFormat/>
+    <w:rPr>
+      <w:rFonts w:cs="Noto Sans Symbols"/>
+    </w:rPr>
+  </w:style>
+  <w:style w:type="character" w:styleId="ListLabel103">
+    <w:name w:val="ListLabel 103"/>
+    <w:qFormat/>
+    <w:rPr>
+      <w:rFonts w:ascii="FreeSans" w:hAnsi="FreeSans" w:eastAsia="Calibri" w:cs="Calibri"/>
+      <w:b w:val="false"/>
+      <w:bCs w:val="false"/>
+      <w:i w:val="false"/>
+      <w:caps w:val="false"/>
+      <w:smallCaps w:val="false"/>
+      <w:strike w:val="false"/>
+      <w:dstrike w:val="false"/>
+      <w:color w:val="0563C1"/>
+      <w:position w:val="0"/>
+      <w:sz w:val="20"/>
+      <w:sz w:val="20"/>
+      <w:szCs w:val="20"/>
+      <w:u w:val="single"/>
+      <w:vertAlign w:val="baseline"/>
+    </w:rPr>
+  </w:style>
+  <w:style w:type="character" w:styleId="ListLabel104">
+    <w:name w:val="ListLabel 104"/>
+    <w:qFormat/>
+    <w:rPr>
+      <w:rFonts w:cs="Noto Sans Symbols"/>
+      <w:b w:val="false"/>
+      <w:color w:val="000000"/>
+      <w:sz w:val="21"/>
+      <w:szCs w:val="22"/>
+    </w:rPr>
+  </w:style>
+  <w:style w:type="character" w:styleId="ListLabel105">
+    <w:name w:val="ListLabel 105"/>
+    <w:qFormat/>
+    <w:rPr>
+      <w:rFonts w:cs="Courier New"/>
+      <w:sz w:val="20"/>
+    </w:rPr>
+  </w:style>
+  <w:style w:type="character" w:styleId="ListLabel106">
+    <w:name w:val="ListLabel 106"/>
+    <w:qFormat/>
+    <w:rPr>
+      <w:rFonts w:cs="Noto Sans Symbols"/>
+    </w:rPr>
+  </w:style>
+  <w:style w:type="character" w:styleId="ListLabel107">
+    <w:name w:val="ListLabel 107"/>
+    <w:qFormat/>
+    <w:rPr>
+      <w:rFonts w:cs="Noto Sans Symbols"/>
+    </w:rPr>
+  </w:style>
+  <w:style w:type="character" w:styleId="ListLabel108">
+    <w:name w:val="ListLabel 108"/>
+    <w:qFormat/>
+    <w:rPr>
+      <w:rFonts w:cs="OpenSymbol"/>
+    </w:rPr>
+  </w:style>
+  <w:style w:type="character" w:styleId="ListLabel109">
+    <w:name w:val="ListLabel 109"/>
+    <w:qFormat/>
+    <w:rPr>
+      <w:rFonts w:cs="Noto Sans Symbols"/>
+    </w:rPr>
+  </w:style>
+  <w:style w:type="character" w:styleId="ListLabel110">
+    <w:name w:val="ListLabel 110"/>
+    <w:qFormat/>
+    <w:rPr>
+      <w:rFonts w:cs="Noto Sans Symbols"/>
+    </w:rPr>
+  </w:style>
+  <w:style w:type="character" w:styleId="ListLabel111">
+    <w:name w:val="ListLabel 111"/>
+    <w:qFormat/>
+    <w:rPr>
+      <w:rFonts w:cs="Courier New"/>
+    </w:rPr>
+  </w:style>
+  <w:style w:type="character" w:styleId="ListLabel112">
+    <w:name w:val="ListLabel 112"/>
+    <w:qFormat/>
+    <w:rPr>
+      <w:rFonts w:cs="Noto Sans Symbols"/>
+    </w:rPr>
+  </w:style>
+  <w:style w:type="character" w:styleId="ListLabel113">
+    <w:name w:val="ListLabel 113"/>
+    <w:qFormat/>
+    <w:rPr>
+      <w:rFonts w:ascii="FreeSans" w:hAnsi="FreeSans" w:cs="Noto Sans Symbols"/>
+      <w:b w:val="false"/>
+      <w:i w:val="false"/>
+      <w:color w:val="000000"/>
+      <w:sz w:val="22"/>
+      <w:szCs w:val="22"/>
+    </w:rPr>
+  </w:style>
+  <w:style w:type="character" w:styleId="ListLabel114">
+    <w:name w:val="ListLabel 114"/>
+    <w:qFormat/>
+    <w:rPr>
+      <w:rFonts w:cs="Courier New"/>
+    </w:rPr>
+  </w:style>
+  <w:style w:type="character" w:styleId="ListLabel115">
+    <w:name w:val="ListLabel 115"/>
+    <w:qFormat/>
+    <w:rPr>
+      <w:rFonts w:cs="Noto Sans Symbols"/>
+    </w:rPr>
+  </w:style>
+  <w:style w:type="character" w:styleId="ListLabel116">
+    <w:name w:val="ListLabel 116"/>
+    <w:qFormat/>
+    <w:rPr>
+      <w:rFonts w:cs="Noto Sans Symbols"/>
+    </w:rPr>
+  </w:style>
+  <w:style w:type="character" w:styleId="ListLabel117">
+    <w:name w:val="ListLabel 117"/>
+    <w:qFormat/>
+    <w:rPr>
+      <w:rFonts w:cs="Courier New"/>
+    </w:rPr>
+  </w:style>
+  <w:style w:type="character" w:styleId="ListLabel118">
+    <w:name w:val="ListLabel 118"/>
+    <w:qFormat/>
+    <w:rPr>
+      <w:rFonts w:cs="Noto Sans Symbols"/>
+    </w:rPr>
+  </w:style>
+  <w:style w:type="character" w:styleId="ListLabel119">
+    <w:name w:val="ListLabel 119"/>
+    <w:qFormat/>
+    <w:rPr>
+      <w:rFonts w:cs="Noto Sans Symbols"/>
+    </w:rPr>
+  </w:style>
+  <w:style w:type="character" w:styleId="ListLabel120">
+    <w:name w:val="ListLabel 120"/>
+    <w:qFormat/>
+    <w:rPr>
+      <w:rFonts w:cs="Courier New"/>
+    </w:rPr>
+  </w:style>
+  <w:style w:type="character" w:styleId="ListLabel121">
+    <w:name w:val="ListLabel 121"/>
+    <w:qFormat/>
+    <w:rPr>
+      <w:rFonts w:cs="Noto Sans Symbols"/>
+    </w:rPr>
+  </w:style>
+  <w:style w:type="character" w:styleId="ListLabel122">
+    <w:name w:val="ListLabel 122"/>
+    <w:qFormat/>
+    <w:rPr>
+      <w:rFonts w:ascii="FreeSans" w:hAnsi="FreeSans" w:eastAsia="Calibri" w:cs="Calibri"/>
+      <w:b w:val="false"/>
+      <w:bCs w:val="false"/>
       <w:i w:val="false"/>
       <w:caps w:val="false"/>
       <w:smallCaps w:val="false"/>

</xml_diff>